<commit_message>
blackout feature added, bug fixed
</commit_message>
<xml_diff>
--- a/doc/howto_write_a_device.docx
+++ b/doc/howto_write_a_device.docx
@@ -7190,9 +7190,1584 @@
           <w:i/>
           <w:lang w:val="en-US"/>
         </w:rPr>
-        <w:t>executes the simulation step at the time indicated by the “timestamp” input parameter. Other input parameters depends on ********************</w:t>
+        <w:t xml:space="preserve">executes the simulation step at the time indicated by the “timestamp” input parameter. </w:t>
+      </w:r>
+      <w:r>
+        <w:rPr>
+          <w:i/>
+          <w:lang w:val="en-US"/>
+        </w:rPr>
+        <w:t>For the loads and generators the “blackout” Boolean input parameter power off the devices when set to true and power on them when reset to false.</w:t>
+      </w:r>
+      <w:bookmarkStart w:id="0" w:name="_GoBack"/>
+      <w:bookmarkEnd w:id="0"/>
+      <w:r>
+        <w:rPr>
+          <w:i/>
+          <w:lang w:val="en-US"/>
+        </w:rPr>
+        <w:t xml:space="preserve"> </w:t>
+      </w:r>
+      <w:r>
+        <w:rPr>
+          <w:i/>
+          <w:lang w:val="en-US"/>
+        </w:rPr>
+        <w:t xml:space="preserve">Other input parameters depends on </w:t>
+      </w:r>
+      <w:r>
+        <w:rPr>
+          <w:i/>
+          <w:lang w:val="en-US"/>
+        </w:rPr>
+        <w:t>the class or type of device, as follows:</w:t>
       </w:r>
     </w:p>
+    <w:tbl>
+      <w:tblPr>
+        <w:tblStyle w:val="TableGrid"/>
+        <w:tblW w:w="8591" w:type="dxa"/>
+        <w:tblInd w:w="817" w:type="dxa"/>
+        <w:tblLook w:val="04A0" w:firstRow="1" w:lastRow="0" w:firstColumn="1" w:lastColumn="0" w:noHBand="0" w:noVBand="1"/>
+      </w:tblPr>
+      <w:tblGrid>
+        <w:gridCol w:w="1884"/>
+        <w:gridCol w:w="3402"/>
+        <w:gridCol w:w="3305"/>
+      </w:tblGrid>
+      <w:tr>
+        <w:tc>
+          <w:tcPr>
+            <w:tcW w:w="1884" w:type="dxa"/>
+          </w:tcPr>
+          <w:p>
+            <w:pPr>
+              <w:jc w:val="center"/>
+              <w:rPr>
+                <w:b/>
+                <w:lang w:val="en-US"/>
+              </w:rPr>
+            </w:pPr>
+            <w:proofErr w:type="gramStart"/>
+            <w:r>
+              <w:rPr>
+                <w:b/>
+                <w:lang w:val="en-US"/>
+              </w:rPr>
+              <w:t>class</w:t>
+            </w:r>
+            <w:proofErr w:type="gramEnd"/>
+            <w:r>
+              <w:rPr>
+                <w:b/>
+                <w:lang w:val="en-US"/>
+              </w:rPr>
+              <w:t xml:space="preserve"> or type</w:t>
+            </w:r>
+          </w:p>
+        </w:tc>
+        <w:tc>
+          <w:tcPr>
+            <w:tcW w:w="3402" w:type="dxa"/>
+          </w:tcPr>
+          <w:p>
+            <w:pPr>
+              <w:jc w:val="center"/>
+              <w:rPr>
+                <w:b/>
+                <w:lang w:val="en-US"/>
+              </w:rPr>
+            </w:pPr>
+            <w:r>
+              <w:rPr>
+                <w:b/>
+                <w:lang w:val="en-US"/>
+              </w:rPr>
+              <w:t>Input parameters</w:t>
+            </w:r>
+          </w:p>
+        </w:tc>
+        <w:tc>
+          <w:tcPr>
+            <w:tcW w:w="3305" w:type="dxa"/>
+          </w:tcPr>
+          <w:p>
+            <w:pPr>
+              <w:jc w:val="center"/>
+              <w:rPr>
+                <w:b/>
+                <w:lang w:val="en-US"/>
+              </w:rPr>
+            </w:pPr>
+            <w:proofErr w:type="gramStart"/>
+            <w:r>
+              <w:rPr>
+                <w:b/>
+                <w:lang w:val="en-US"/>
+              </w:rPr>
+              <w:t>required</w:t>
+            </w:r>
+            <w:proofErr w:type="gramEnd"/>
+            <w:r>
+              <w:rPr>
+                <w:b/>
+                <w:lang w:val="en-US"/>
+              </w:rPr>
+              <w:t xml:space="preserve"> status </w:t>
+            </w:r>
+            <w:proofErr w:type="spellStart"/>
+            <w:r>
+              <w:rPr>
+                <w:b/>
+                <w:lang w:val="en-US"/>
+              </w:rPr>
+              <w:t>vars</w:t>
+            </w:r>
+            <w:proofErr w:type="spellEnd"/>
+          </w:p>
+        </w:tc>
+      </w:tr>
+      <w:tr>
+        <w:tc>
+          <w:tcPr>
+            <w:tcW w:w="1884" w:type="dxa"/>
+          </w:tcPr>
+          <w:p>
+            <w:pPr>
+              <w:rPr>
+                <w:sz w:val="20"/>
+                <w:szCs w:val="20"/>
+                <w:lang w:val="en-US"/>
+              </w:rPr>
+            </w:pPr>
+            <w:proofErr w:type="spellStart"/>
+            <w:proofErr w:type="gramStart"/>
+            <w:r>
+              <w:rPr>
+                <w:sz w:val="20"/>
+                <w:szCs w:val="20"/>
+                <w:lang w:val="en-US"/>
+              </w:rPr>
+              <w:t>meteo</w:t>
+            </w:r>
+            <w:proofErr w:type="gramEnd"/>
+            <w:r>
+              <w:rPr>
+                <w:sz w:val="20"/>
+                <w:szCs w:val="20"/>
+                <w:lang w:val="en-US"/>
+              </w:rPr>
+              <w:t>_station</w:t>
+            </w:r>
+            <w:proofErr w:type="spellEnd"/>
+          </w:p>
+        </w:tc>
+        <w:tc>
+          <w:tcPr>
+            <w:tcW w:w="3402" w:type="dxa"/>
+          </w:tcPr>
+          <w:p>
+            <w:pPr>
+              <w:rPr>
+                <w:sz w:val="20"/>
+                <w:szCs w:val="20"/>
+                <w:lang w:val="en-US"/>
+              </w:rPr>
+            </w:pPr>
+            <w:proofErr w:type="gramStart"/>
+            <w:r>
+              <w:rPr>
+                <w:sz w:val="20"/>
+                <w:szCs w:val="20"/>
+                <w:lang w:val="en-US"/>
+              </w:rPr>
+              <w:t>timestamp</w:t>
+            </w:r>
+            <w:proofErr w:type="gramEnd"/>
+          </w:p>
+        </w:tc>
+        <w:tc>
+          <w:tcPr>
+            <w:tcW w:w="3305" w:type="dxa"/>
+          </w:tcPr>
+          <w:p>
+            <w:pPr>
+              <w:rPr>
+                <w:sz w:val="20"/>
+                <w:szCs w:val="20"/>
+                <w:lang w:val="en-US"/>
+              </w:rPr>
+            </w:pPr>
+            <w:proofErr w:type="gramStart"/>
+            <w:r>
+              <w:rPr>
+                <w:sz w:val="20"/>
+                <w:szCs w:val="20"/>
+                <w:lang w:val="en-US"/>
+              </w:rPr>
+              <w:t>temperature</w:t>
+            </w:r>
+            <w:proofErr w:type="gramEnd"/>
+            <w:r>
+              <w:rPr>
+                <w:sz w:val="20"/>
+                <w:szCs w:val="20"/>
+                <w:lang w:val="en-US"/>
+              </w:rPr>
+              <w:t xml:space="preserve"> (C), </w:t>
+            </w:r>
+            <w:r>
+              <w:rPr>
+                <w:sz w:val="20"/>
+                <w:szCs w:val="20"/>
+                <w:lang w:val="en-US"/>
+              </w:rPr>
+              <w:t>humidity</w:t>
+            </w:r>
+            <w:r>
+              <w:rPr>
+                <w:sz w:val="20"/>
+                <w:szCs w:val="20"/>
+                <w:lang w:val="en-US"/>
+              </w:rPr>
+              <w:t xml:space="preserve"> (%), </w:t>
+            </w:r>
+            <w:proofErr w:type="spellStart"/>
+            <w:r>
+              <w:rPr>
+                <w:sz w:val="20"/>
+                <w:szCs w:val="20"/>
+                <w:lang w:val="en-US"/>
+              </w:rPr>
+              <w:t>windspeed</w:t>
+            </w:r>
+            <w:proofErr w:type="spellEnd"/>
+            <w:r>
+              <w:rPr>
+                <w:sz w:val="20"/>
+                <w:szCs w:val="20"/>
+                <w:lang w:val="en-US"/>
+              </w:rPr>
+              <w:t xml:space="preserve"> (m/s), </w:t>
+            </w:r>
+            <w:proofErr w:type="spellStart"/>
+            <w:r>
+              <w:rPr>
+                <w:sz w:val="20"/>
+                <w:szCs w:val="20"/>
+                <w:lang w:val="en-US"/>
+              </w:rPr>
+              <w:t>winddir</w:t>
+            </w:r>
+            <w:proofErr w:type="spellEnd"/>
+            <w:r>
+              <w:rPr>
+                <w:sz w:val="20"/>
+                <w:szCs w:val="20"/>
+                <w:lang w:val="en-US"/>
+              </w:rPr>
+              <w:t xml:space="preserve"> (</w:t>
+            </w:r>
+            <w:proofErr w:type="spellStart"/>
+            <w:r>
+              <w:rPr>
+                <w:sz w:val="20"/>
+                <w:szCs w:val="20"/>
+                <w:lang w:val="en-US"/>
+              </w:rPr>
+              <w:t>deg</w:t>
+            </w:r>
+            <w:proofErr w:type="spellEnd"/>
+            <w:r>
+              <w:rPr>
+                <w:sz w:val="20"/>
+                <w:szCs w:val="20"/>
+                <w:lang w:val="en-US"/>
+              </w:rPr>
+              <w:t xml:space="preserve">), </w:t>
+            </w:r>
+            <w:r>
+              <w:rPr>
+                <w:sz w:val="20"/>
+                <w:szCs w:val="20"/>
+                <w:lang w:val="en-US"/>
+              </w:rPr>
+              <w:t>pressure</w:t>
+            </w:r>
+            <w:r>
+              <w:rPr>
+                <w:sz w:val="20"/>
+                <w:szCs w:val="20"/>
+                <w:lang w:val="en-US"/>
+              </w:rPr>
+              <w:t xml:space="preserve"> (mbar), </w:t>
+            </w:r>
+            <w:r>
+              <w:rPr>
+                <w:sz w:val="20"/>
+                <w:szCs w:val="20"/>
+                <w:lang w:val="en-US"/>
+              </w:rPr>
+              <w:t>radiation</w:t>
+            </w:r>
+            <w:r>
+              <w:rPr>
+                <w:sz w:val="20"/>
+                <w:szCs w:val="20"/>
+                <w:lang w:val="en-US"/>
+              </w:rPr>
+              <w:t xml:space="preserve"> (w/m2)</w:t>
+            </w:r>
+          </w:p>
+        </w:tc>
+      </w:tr>
+      <w:tr>
+        <w:tc>
+          <w:tcPr>
+            <w:tcW w:w="1884" w:type="dxa"/>
+          </w:tcPr>
+          <w:p>
+            <w:pPr>
+              <w:rPr>
+                <w:sz w:val="20"/>
+                <w:szCs w:val="20"/>
+                <w:lang w:val="en-US"/>
+              </w:rPr>
+            </w:pPr>
+            <w:proofErr w:type="gramStart"/>
+            <w:r>
+              <w:rPr>
+                <w:sz w:val="20"/>
+                <w:szCs w:val="20"/>
+                <w:lang w:val="en-US"/>
+              </w:rPr>
+              <w:t>any</w:t>
+            </w:r>
+            <w:proofErr w:type="gramEnd"/>
+            <w:r>
+              <w:rPr>
+                <w:sz w:val="20"/>
+                <w:szCs w:val="20"/>
+                <w:lang w:val="en-US"/>
+              </w:rPr>
+              <w:t xml:space="preserve"> load</w:t>
+            </w:r>
+          </w:p>
+        </w:tc>
+        <w:tc>
+          <w:tcPr>
+            <w:tcW w:w="3402" w:type="dxa"/>
+          </w:tcPr>
+          <w:p>
+            <w:pPr>
+              <w:rPr>
+                <w:sz w:val="20"/>
+                <w:szCs w:val="20"/>
+                <w:lang w:val="en-US"/>
+              </w:rPr>
+            </w:pPr>
+            <w:proofErr w:type="gramStart"/>
+            <w:r>
+              <w:rPr>
+                <w:sz w:val="20"/>
+                <w:szCs w:val="20"/>
+                <w:lang w:val="en-US"/>
+              </w:rPr>
+              <w:t>timestamp</w:t>
+            </w:r>
+            <w:proofErr w:type="gramEnd"/>
+            <w:r>
+              <w:rPr>
+                <w:sz w:val="20"/>
+                <w:szCs w:val="20"/>
+                <w:lang w:val="en-US"/>
+              </w:rPr>
+              <w:t xml:space="preserve">, </w:t>
+            </w:r>
+            <w:proofErr w:type="spellStart"/>
+            <w:r>
+              <w:rPr>
+                <w:sz w:val="20"/>
+                <w:szCs w:val="20"/>
+                <w:lang w:val="en-US"/>
+              </w:rPr>
+              <w:t>meteo</w:t>
+            </w:r>
+            <w:proofErr w:type="spellEnd"/>
+            <w:r>
+              <w:rPr>
+                <w:sz w:val="20"/>
+                <w:szCs w:val="20"/>
+                <w:lang w:val="en-US"/>
+              </w:rPr>
+              <w:t xml:space="preserve"> array (6 fields as in </w:t>
+            </w:r>
+            <w:proofErr w:type="spellStart"/>
+            <w:r>
+              <w:rPr>
+                <w:sz w:val="20"/>
+                <w:szCs w:val="20"/>
+                <w:lang w:val="en-US"/>
+              </w:rPr>
+              <w:t>meteo_station</w:t>
+            </w:r>
+            <w:proofErr w:type="spellEnd"/>
+            <w:r>
+              <w:rPr>
+                <w:sz w:val="20"/>
+                <w:szCs w:val="20"/>
+                <w:lang w:val="en-US"/>
+              </w:rPr>
+              <w:t xml:space="preserve"> required status </w:t>
+            </w:r>
+            <w:proofErr w:type="spellStart"/>
+            <w:r>
+              <w:rPr>
+                <w:sz w:val="20"/>
+                <w:szCs w:val="20"/>
+                <w:lang w:val="en-US"/>
+              </w:rPr>
+              <w:t>vars</w:t>
+            </w:r>
+            <w:proofErr w:type="spellEnd"/>
+            <w:r>
+              <w:rPr>
+                <w:sz w:val="20"/>
+                <w:szCs w:val="20"/>
+                <w:lang w:val="en-US"/>
+              </w:rPr>
+              <w:t>)</w:t>
+            </w:r>
+            <w:r>
+              <w:rPr>
+                <w:sz w:val="20"/>
+                <w:szCs w:val="20"/>
+                <w:lang w:val="en-US"/>
+              </w:rPr>
+              <w:t>, blackout (true/false)</w:t>
+            </w:r>
+          </w:p>
+        </w:tc>
+        <w:tc>
+          <w:tcPr>
+            <w:tcW w:w="3305" w:type="dxa"/>
+          </w:tcPr>
+          <w:p>
+            <w:pPr>
+              <w:rPr>
+                <w:sz w:val="20"/>
+                <w:szCs w:val="20"/>
+                <w:lang w:val="en-US"/>
+              </w:rPr>
+            </w:pPr>
+            <w:proofErr w:type="gramStart"/>
+            <w:r>
+              <w:rPr>
+                <w:sz w:val="20"/>
+                <w:szCs w:val="20"/>
+                <w:lang w:val="en-US"/>
+              </w:rPr>
+              <w:t>cpower1</w:t>
+            </w:r>
+            <w:proofErr w:type="gramEnd"/>
+            <w:r>
+              <w:rPr>
+                <w:sz w:val="20"/>
+                <w:szCs w:val="20"/>
+                <w:lang w:val="en-US"/>
+              </w:rPr>
+              <w:t xml:space="preserve"> (W), cpower2, cpower3, cenergy1 (kWh), cenergy2, cenergy3</w:t>
+            </w:r>
+          </w:p>
+        </w:tc>
+      </w:tr>
+      <w:tr>
+        <w:tc>
+          <w:tcPr>
+            <w:tcW w:w="1884" w:type="dxa"/>
+          </w:tcPr>
+          <w:p>
+            <w:pPr>
+              <w:rPr>
+                <w:sz w:val="20"/>
+                <w:szCs w:val="20"/>
+                <w:lang w:val="en-US"/>
+              </w:rPr>
+            </w:pPr>
+            <w:proofErr w:type="gramStart"/>
+            <w:r>
+              <w:rPr>
+                <w:sz w:val="20"/>
+                <w:szCs w:val="20"/>
+                <w:lang w:val="en-US"/>
+              </w:rPr>
+              <w:t>any</w:t>
+            </w:r>
+            <w:proofErr w:type="gramEnd"/>
+            <w:r>
+              <w:rPr>
+                <w:sz w:val="20"/>
+                <w:szCs w:val="20"/>
+                <w:lang w:val="en-US"/>
+              </w:rPr>
+              <w:t xml:space="preserve"> generator</w:t>
+            </w:r>
+          </w:p>
+        </w:tc>
+        <w:tc>
+          <w:tcPr>
+            <w:tcW w:w="3402" w:type="dxa"/>
+          </w:tcPr>
+          <w:p>
+            <w:pPr>
+              <w:rPr>
+                <w:sz w:val="20"/>
+                <w:szCs w:val="20"/>
+                <w:lang w:val="en-US"/>
+              </w:rPr>
+            </w:pPr>
+            <w:proofErr w:type="gramStart"/>
+            <w:r>
+              <w:rPr>
+                <w:sz w:val="20"/>
+                <w:szCs w:val="20"/>
+                <w:lang w:val="en-US"/>
+              </w:rPr>
+              <w:t>blackout</w:t>
+            </w:r>
+            <w:proofErr w:type="gramEnd"/>
+            <w:r>
+              <w:rPr>
+                <w:sz w:val="20"/>
+                <w:szCs w:val="20"/>
+                <w:lang w:val="en-US"/>
+              </w:rPr>
+              <w:t xml:space="preserve"> (true/false), </w:t>
+            </w:r>
+            <w:r>
+              <w:rPr>
+                <w:sz w:val="20"/>
+                <w:szCs w:val="20"/>
+                <w:lang w:val="en-US"/>
+              </w:rPr>
+              <w:t xml:space="preserve">timestamp, </w:t>
+            </w:r>
+            <w:proofErr w:type="spellStart"/>
+            <w:r>
+              <w:rPr>
+                <w:sz w:val="20"/>
+                <w:szCs w:val="20"/>
+                <w:lang w:val="en-US"/>
+              </w:rPr>
+              <w:t>meteo</w:t>
+            </w:r>
+            <w:proofErr w:type="spellEnd"/>
+            <w:r>
+              <w:rPr>
+                <w:sz w:val="20"/>
+                <w:szCs w:val="20"/>
+                <w:lang w:val="en-US"/>
+              </w:rPr>
+              <w:t xml:space="preserve"> array (as before), </w:t>
+            </w:r>
+            <w:proofErr w:type="spellStart"/>
+            <w:r>
+              <w:rPr>
+                <w:sz w:val="20"/>
+                <w:szCs w:val="20"/>
+                <w:lang w:val="en-US"/>
+              </w:rPr>
+              <w:t>cpower</w:t>
+            </w:r>
+            <w:proofErr w:type="spellEnd"/>
+            <w:r>
+              <w:rPr>
+                <w:sz w:val="20"/>
+                <w:szCs w:val="20"/>
+                <w:lang w:val="en-US"/>
+              </w:rPr>
+              <w:t xml:space="preserve"> array (1=&gt;</w:t>
+            </w:r>
+            <w:proofErr w:type="spellStart"/>
+            <w:r>
+              <w:rPr>
+                <w:sz w:val="20"/>
+                <w:szCs w:val="20"/>
+                <w:lang w:val="en-US"/>
+              </w:rPr>
+              <w:t>cpower</w:t>
+            </w:r>
+            <w:proofErr w:type="spellEnd"/>
+            <w:r>
+              <w:rPr>
+                <w:sz w:val="20"/>
+                <w:szCs w:val="20"/>
+                <w:lang w:val="en-US"/>
+              </w:rPr>
+              <w:t xml:space="preserve"> on phase 1, 2=&gt; on phase 2, 3=&gt; on phase 3)</w:t>
+            </w:r>
+          </w:p>
+        </w:tc>
+        <w:tc>
+          <w:tcPr>
+            <w:tcW w:w="3305" w:type="dxa"/>
+          </w:tcPr>
+          <w:p>
+            <w:pPr>
+              <w:rPr>
+                <w:sz w:val="20"/>
+                <w:szCs w:val="20"/>
+                <w:lang w:val="en-US"/>
+              </w:rPr>
+            </w:pPr>
+            <w:proofErr w:type="gramStart"/>
+            <w:r>
+              <w:rPr>
+                <w:sz w:val="20"/>
+                <w:szCs w:val="20"/>
+                <w:lang w:val="en-US"/>
+              </w:rPr>
+              <w:t>gpower1</w:t>
+            </w:r>
+            <w:proofErr w:type="gramEnd"/>
+            <w:r>
+              <w:rPr>
+                <w:sz w:val="20"/>
+                <w:szCs w:val="20"/>
+                <w:lang w:val="en-US"/>
+              </w:rPr>
+              <w:t xml:space="preserve"> (W), gpower2, gpower3, genergy1 (kWh), genergy2, genergy3</w:t>
+            </w:r>
+          </w:p>
+        </w:tc>
+      </w:tr>
+      <w:tr>
+        <w:tc>
+          <w:tcPr>
+            <w:tcW w:w="1884" w:type="dxa"/>
+          </w:tcPr>
+          <w:p>
+            <w:pPr>
+              <w:rPr>
+                <w:sz w:val="20"/>
+                <w:szCs w:val="20"/>
+                <w:lang w:val="en-US"/>
+              </w:rPr>
+            </w:pPr>
+            <w:proofErr w:type="spellStart"/>
+            <w:proofErr w:type="gramStart"/>
+            <w:r>
+              <w:rPr>
+                <w:sz w:val="20"/>
+                <w:szCs w:val="20"/>
+                <w:lang w:val="en-US"/>
+              </w:rPr>
+              <w:t>electrical</w:t>
+            </w:r>
+            <w:proofErr w:type="gramEnd"/>
+            <w:r>
+              <w:rPr>
+                <w:sz w:val="20"/>
+                <w:szCs w:val="20"/>
+                <w:lang w:val="en-US"/>
+              </w:rPr>
+              <w:t>_storage</w:t>
+            </w:r>
+            <w:proofErr w:type="spellEnd"/>
+          </w:p>
+        </w:tc>
+        <w:tc>
+          <w:tcPr>
+            <w:tcW w:w="3402" w:type="dxa"/>
+          </w:tcPr>
+          <w:p>
+            <w:pPr>
+              <w:rPr>
+                <w:sz w:val="20"/>
+                <w:szCs w:val="20"/>
+                <w:lang w:val="en-US"/>
+              </w:rPr>
+            </w:pPr>
+            <w:proofErr w:type="gramStart"/>
+            <w:r>
+              <w:rPr>
+                <w:sz w:val="20"/>
+                <w:szCs w:val="20"/>
+                <w:lang w:val="en-US"/>
+              </w:rPr>
+              <w:t>timestamp</w:t>
+            </w:r>
+            <w:proofErr w:type="gramEnd"/>
+            <w:r>
+              <w:rPr>
+                <w:sz w:val="20"/>
+                <w:szCs w:val="20"/>
+                <w:lang w:val="en-US"/>
+              </w:rPr>
+              <w:t xml:space="preserve">, </w:t>
+            </w:r>
+            <w:proofErr w:type="spellStart"/>
+            <w:r>
+              <w:rPr>
+                <w:sz w:val="20"/>
+                <w:szCs w:val="20"/>
+                <w:lang w:val="en-US"/>
+              </w:rPr>
+              <w:t>meteo</w:t>
+            </w:r>
+            <w:proofErr w:type="spellEnd"/>
+            <w:r>
+              <w:rPr>
+                <w:sz w:val="20"/>
+                <w:szCs w:val="20"/>
+                <w:lang w:val="en-US"/>
+              </w:rPr>
+              <w:t xml:space="preserve"> array (as before), </w:t>
+            </w:r>
+            <w:proofErr w:type="spellStart"/>
+            <w:r>
+              <w:rPr>
+                <w:sz w:val="20"/>
+                <w:szCs w:val="20"/>
+                <w:lang w:val="en-US"/>
+              </w:rPr>
+              <w:t>cpower</w:t>
+            </w:r>
+            <w:proofErr w:type="spellEnd"/>
+            <w:r>
+              <w:rPr>
+                <w:sz w:val="20"/>
+                <w:szCs w:val="20"/>
+                <w:lang w:val="en-US"/>
+              </w:rPr>
+              <w:t xml:space="preserve"> array (as before), </w:t>
+            </w:r>
+            <w:proofErr w:type="spellStart"/>
+            <w:r>
+              <w:rPr>
+                <w:sz w:val="20"/>
+                <w:szCs w:val="20"/>
+                <w:lang w:val="en-US"/>
+              </w:rPr>
+              <w:t>g</w:t>
+            </w:r>
+            <w:r>
+              <w:rPr>
+                <w:sz w:val="20"/>
+                <w:szCs w:val="20"/>
+                <w:lang w:val="en-US"/>
+              </w:rPr>
+              <w:t>power</w:t>
+            </w:r>
+            <w:proofErr w:type="spellEnd"/>
+            <w:r>
+              <w:rPr>
+                <w:sz w:val="20"/>
+                <w:szCs w:val="20"/>
+                <w:lang w:val="en-US"/>
+              </w:rPr>
+              <w:t xml:space="preserve"> array (1=&gt;</w:t>
+            </w:r>
+            <w:proofErr w:type="spellStart"/>
+            <w:r>
+              <w:rPr>
+                <w:sz w:val="20"/>
+                <w:szCs w:val="20"/>
+                <w:lang w:val="en-US"/>
+              </w:rPr>
+              <w:t>gpower</w:t>
+            </w:r>
+            <w:proofErr w:type="spellEnd"/>
+            <w:r>
+              <w:rPr>
+                <w:sz w:val="20"/>
+                <w:szCs w:val="20"/>
+                <w:lang w:val="en-US"/>
+              </w:rPr>
+              <w:t xml:space="preserve"> on phase 1, 2=&gt; on phase 2, 3=&gt; on phase 3)</w:t>
+            </w:r>
+          </w:p>
+        </w:tc>
+        <w:tc>
+          <w:tcPr>
+            <w:tcW w:w="3305" w:type="dxa"/>
+          </w:tcPr>
+          <w:p>
+            <w:pPr>
+              <w:rPr>
+                <w:sz w:val="20"/>
+                <w:szCs w:val="20"/>
+                <w:lang w:val="en-US"/>
+              </w:rPr>
+            </w:pPr>
+            <w:proofErr w:type="spellStart"/>
+            <w:proofErr w:type="gramStart"/>
+            <w:r>
+              <w:rPr>
+                <w:sz w:val="20"/>
+                <w:szCs w:val="20"/>
+                <w:lang w:val="en-US"/>
+              </w:rPr>
+              <w:t>cpower</w:t>
+            </w:r>
+            <w:proofErr w:type="spellEnd"/>
+            <w:proofErr w:type="gramEnd"/>
+            <w:r>
+              <w:rPr>
+                <w:sz w:val="20"/>
+                <w:szCs w:val="20"/>
+                <w:lang w:val="en-US"/>
+              </w:rPr>
+              <w:t xml:space="preserve"> array (1=&gt;</w:t>
+            </w:r>
+            <w:proofErr w:type="spellStart"/>
+            <w:r>
+              <w:rPr>
+                <w:sz w:val="20"/>
+                <w:szCs w:val="20"/>
+                <w:lang w:val="en-US"/>
+              </w:rPr>
+              <w:t>cpower</w:t>
+            </w:r>
+            <w:proofErr w:type="spellEnd"/>
+            <w:r>
+              <w:rPr>
+                <w:sz w:val="20"/>
+                <w:szCs w:val="20"/>
+                <w:lang w:val="en-US"/>
+              </w:rPr>
+              <w:t xml:space="preserve"> on phase 1, 2=&gt; on phase 2, 3=&gt; on phase 3) + other to be defined</w:t>
+            </w:r>
+          </w:p>
+        </w:tc>
+      </w:tr>
+      <w:tr>
+        <w:tc>
+          <w:tcPr>
+            <w:tcW w:w="1884" w:type="dxa"/>
+          </w:tcPr>
+          <w:p>
+            <w:pPr>
+              <w:rPr>
+                <w:sz w:val="20"/>
+                <w:szCs w:val="20"/>
+                <w:lang w:val="en-US"/>
+              </w:rPr>
+            </w:pPr>
+            <w:proofErr w:type="gramStart"/>
+            <w:r>
+              <w:rPr>
+                <w:sz w:val="20"/>
+                <w:szCs w:val="20"/>
+                <w:lang w:val="en-US"/>
+              </w:rPr>
+              <w:t>grid</w:t>
+            </w:r>
+            <w:proofErr w:type="gramEnd"/>
+          </w:p>
+        </w:tc>
+        <w:tc>
+          <w:tcPr>
+            <w:tcW w:w="3402" w:type="dxa"/>
+          </w:tcPr>
+          <w:p>
+            <w:pPr>
+              <w:rPr>
+                <w:sz w:val="20"/>
+                <w:szCs w:val="20"/>
+                <w:lang w:val="en-US"/>
+              </w:rPr>
+            </w:pPr>
+            <w:proofErr w:type="gramStart"/>
+            <w:r>
+              <w:rPr>
+                <w:sz w:val="20"/>
+                <w:szCs w:val="20"/>
+                <w:lang w:val="en-US"/>
+              </w:rPr>
+              <w:t>timestamp</w:t>
+            </w:r>
+            <w:proofErr w:type="gramEnd"/>
+            <w:r>
+              <w:rPr>
+                <w:sz w:val="20"/>
+                <w:szCs w:val="20"/>
+                <w:lang w:val="en-US"/>
+              </w:rPr>
+              <w:t xml:space="preserve">, </w:t>
+            </w:r>
+            <w:proofErr w:type="spellStart"/>
+            <w:r>
+              <w:rPr>
+                <w:sz w:val="20"/>
+                <w:szCs w:val="20"/>
+                <w:lang w:val="en-US"/>
+              </w:rPr>
+              <w:t>meteo</w:t>
+            </w:r>
+            <w:proofErr w:type="spellEnd"/>
+            <w:r>
+              <w:rPr>
+                <w:sz w:val="20"/>
+                <w:szCs w:val="20"/>
+                <w:lang w:val="en-US"/>
+              </w:rPr>
+              <w:t xml:space="preserve"> array (as before), </w:t>
+            </w:r>
+            <w:proofErr w:type="spellStart"/>
+            <w:r>
+              <w:rPr>
+                <w:sz w:val="20"/>
+                <w:szCs w:val="20"/>
+                <w:lang w:val="en-US"/>
+              </w:rPr>
+              <w:t>cpower</w:t>
+            </w:r>
+            <w:proofErr w:type="spellEnd"/>
+            <w:r>
+              <w:rPr>
+                <w:sz w:val="20"/>
+                <w:szCs w:val="20"/>
+                <w:lang w:val="en-US"/>
+              </w:rPr>
+              <w:t xml:space="preserve"> array (as before), </w:t>
+            </w:r>
+            <w:proofErr w:type="spellStart"/>
+            <w:r>
+              <w:rPr>
+                <w:sz w:val="20"/>
+                <w:szCs w:val="20"/>
+                <w:lang w:val="en-US"/>
+              </w:rPr>
+              <w:t>g</w:t>
+            </w:r>
+            <w:r>
+              <w:rPr>
+                <w:sz w:val="20"/>
+                <w:szCs w:val="20"/>
+                <w:lang w:val="en-US"/>
+              </w:rPr>
+              <w:t>power</w:t>
+            </w:r>
+            <w:proofErr w:type="spellEnd"/>
+            <w:r>
+              <w:rPr>
+                <w:sz w:val="20"/>
+                <w:szCs w:val="20"/>
+                <w:lang w:val="en-US"/>
+              </w:rPr>
+              <w:t xml:space="preserve"> array (as before)</w:t>
+            </w:r>
+          </w:p>
+        </w:tc>
+        <w:tc>
+          <w:tcPr>
+            <w:tcW w:w="3305" w:type="dxa"/>
+          </w:tcPr>
+          <w:p>
+            <w:pPr>
+              <w:rPr>
+                <w:sz w:val="20"/>
+                <w:szCs w:val="20"/>
+                <w:lang w:val="en-US"/>
+              </w:rPr>
+            </w:pPr>
+            <w:proofErr w:type="gramStart"/>
+            <w:r>
+              <w:rPr>
+                <w:sz w:val="20"/>
+                <w:szCs w:val="20"/>
+                <w:lang w:val="en-US"/>
+              </w:rPr>
+              <w:t>cpower1</w:t>
+            </w:r>
+            <w:proofErr w:type="gramEnd"/>
+            <w:r>
+              <w:rPr>
+                <w:sz w:val="20"/>
+                <w:szCs w:val="20"/>
+                <w:lang w:val="en-US"/>
+              </w:rPr>
+              <w:t xml:space="preserve"> (W), cpower2, cpower3, cenergy1 (kWh), cenergy2, cenergy3, gpower1 (W), gpower2, gpower3, genergy1 (kWh), genergy2, genergy3, </w:t>
+            </w:r>
+            <w:proofErr w:type="spellStart"/>
+            <w:r>
+              <w:rPr>
+                <w:sz w:val="20"/>
+                <w:szCs w:val="20"/>
+                <w:lang w:val="en-US"/>
+              </w:rPr>
+              <w:t>price_sell</w:t>
+            </w:r>
+            <w:proofErr w:type="spellEnd"/>
+            <w:r>
+              <w:rPr>
+                <w:sz w:val="20"/>
+                <w:szCs w:val="20"/>
+                <w:lang w:val="en-US"/>
+              </w:rPr>
+              <w:t xml:space="preserve">, </w:t>
+            </w:r>
+            <w:proofErr w:type="spellStart"/>
+            <w:r>
+              <w:rPr>
+                <w:sz w:val="20"/>
+                <w:szCs w:val="20"/>
+                <w:lang w:val="en-US"/>
+              </w:rPr>
+              <w:t>price_buy</w:t>
+            </w:r>
+            <w:proofErr w:type="spellEnd"/>
+            <w:r>
+              <w:rPr>
+                <w:sz w:val="20"/>
+                <w:szCs w:val="20"/>
+                <w:lang w:val="en-US"/>
+              </w:rPr>
+              <w:t xml:space="preserve">, </w:t>
+            </w:r>
+            <w:proofErr w:type="spellStart"/>
+            <w:r>
+              <w:rPr>
+                <w:sz w:val="20"/>
+                <w:szCs w:val="20"/>
+                <w:lang w:val="en-US"/>
+              </w:rPr>
+              <w:t>tpower</w:t>
+            </w:r>
+            <w:proofErr w:type="spellEnd"/>
+            <w:r>
+              <w:rPr>
+                <w:sz w:val="20"/>
+                <w:szCs w:val="20"/>
+                <w:lang w:val="en-US"/>
+              </w:rPr>
+              <w:t xml:space="preserve"> (total power) </w:t>
+            </w:r>
+            <w:proofErr w:type="spellStart"/>
+            <w:r>
+              <w:rPr>
+                <w:sz w:val="20"/>
+                <w:szCs w:val="20"/>
+                <w:lang w:val="en-US"/>
+              </w:rPr>
+              <w:t>tenergy</w:t>
+            </w:r>
+            <w:proofErr w:type="spellEnd"/>
+            <w:r>
+              <w:rPr>
+                <w:sz w:val="20"/>
+                <w:szCs w:val="20"/>
+                <w:lang w:val="en-US"/>
+              </w:rPr>
+              <w:t xml:space="preserve"> (total energy), </w:t>
+            </w:r>
+            <w:proofErr w:type="spellStart"/>
+            <w:r>
+              <w:rPr>
+                <w:sz w:val="20"/>
+                <w:szCs w:val="20"/>
+                <w:lang w:val="en-US"/>
+              </w:rPr>
+              <w:t>total_sell</w:t>
+            </w:r>
+            <w:proofErr w:type="spellEnd"/>
+            <w:r>
+              <w:rPr>
+                <w:sz w:val="20"/>
+                <w:szCs w:val="20"/>
+                <w:lang w:val="en-US"/>
+              </w:rPr>
+              <w:t>,</w:t>
+            </w:r>
+            <w:r>
+              <w:t xml:space="preserve"> </w:t>
+            </w:r>
+            <w:proofErr w:type="spellStart"/>
+            <w:r>
+              <w:rPr>
+                <w:sz w:val="20"/>
+                <w:szCs w:val="20"/>
+                <w:lang w:val="en-US"/>
+              </w:rPr>
+              <w:t>total_buy</w:t>
+            </w:r>
+            <w:proofErr w:type="spellEnd"/>
+            <w:r>
+              <w:rPr>
+                <w:sz w:val="20"/>
+                <w:szCs w:val="20"/>
+                <w:lang w:val="en-US"/>
+              </w:rPr>
+              <w:t>,</w:t>
+            </w:r>
+            <w:r>
+              <w:t xml:space="preserve"> </w:t>
+            </w:r>
+            <w:proofErr w:type="spellStart"/>
+            <w:r>
+              <w:rPr>
+                <w:sz w:val="20"/>
+                <w:szCs w:val="20"/>
+                <w:lang w:val="en-US"/>
+              </w:rPr>
+              <w:t>total_money</w:t>
+            </w:r>
+            <w:proofErr w:type="spellEnd"/>
+            <w:r>
+              <w:rPr>
+                <w:sz w:val="20"/>
+                <w:szCs w:val="20"/>
+                <w:lang w:val="en-US"/>
+              </w:rPr>
+              <w:t xml:space="preserve">, </w:t>
+            </w:r>
+            <w:proofErr w:type="spellStart"/>
+            <w:r>
+              <w:rPr>
+                <w:sz w:val="20"/>
+                <w:szCs w:val="20"/>
+                <w:lang w:val="en-US"/>
+              </w:rPr>
+              <w:t>gridstatus</w:t>
+            </w:r>
+            <w:proofErr w:type="spellEnd"/>
+            <w:r>
+              <w:rPr>
+                <w:sz w:val="20"/>
+                <w:szCs w:val="20"/>
+                <w:lang w:val="en-US"/>
+              </w:rPr>
+              <w:t xml:space="preserve"> (ok, disconnected, overload, </w:t>
+            </w:r>
+            <w:proofErr w:type="spellStart"/>
+            <w:r>
+              <w:rPr>
+                <w:sz w:val="20"/>
+                <w:szCs w:val="20"/>
+                <w:lang w:val="en-US"/>
+              </w:rPr>
+              <w:t>overgen</w:t>
+            </w:r>
+            <w:proofErr w:type="spellEnd"/>
+            <w:r>
+              <w:rPr>
+                <w:sz w:val="20"/>
+                <w:szCs w:val="20"/>
+                <w:lang w:val="en-US"/>
+              </w:rPr>
+              <w:t>)</w:t>
+            </w:r>
+          </w:p>
+        </w:tc>
+      </w:tr>
+      <w:tr>
+        <w:tc>
+          <w:tcPr>
+            <w:tcW w:w="1884" w:type="dxa"/>
+          </w:tcPr>
+          <w:p>
+            <w:pPr>
+              <w:rPr>
+                <w:sz w:val="20"/>
+                <w:szCs w:val="20"/>
+                <w:lang w:val="en-US"/>
+              </w:rPr>
+            </w:pPr>
+            <w:proofErr w:type="spellStart"/>
+            <w:proofErr w:type="gramStart"/>
+            <w:r>
+              <w:rPr>
+                <w:sz w:val="20"/>
+                <w:szCs w:val="20"/>
+                <w:lang w:val="en-US"/>
+              </w:rPr>
+              <w:t>auxiliary</w:t>
+            </w:r>
+            <w:proofErr w:type="gramEnd"/>
+            <w:r>
+              <w:rPr>
+                <w:sz w:val="20"/>
+                <w:szCs w:val="20"/>
+                <w:lang w:val="en-US"/>
+              </w:rPr>
+              <w:t>_generator</w:t>
+            </w:r>
+            <w:proofErr w:type="spellEnd"/>
+          </w:p>
+        </w:tc>
+        <w:tc>
+          <w:tcPr>
+            <w:tcW w:w="3402" w:type="dxa"/>
+          </w:tcPr>
+          <w:p>
+            <w:pPr>
+              <w:rPr>
+                <w:sz w:val="20"/>
+                <w:szCs w:val="20"/>
+                <w:lang w:val="en-US"/>
+              </w:rPr>
+            </w:pPr>
+            <w:proofErr w:type="gramStart"/>
+            <w:r>
+              <w:rPr>
+                <w:sz w:val="20"/>
+                <w:szCs w:val="20"/>
+                <w:lang w:val="en-US"/>
+              </w:rPr>
+              <w:t>timestamp</w:t>
+            </w:r>
+            <w:proofErr w:type="gramEnd"/>
+            <w:r>
+              <w:rPr>
+                <w:sz w:val="20"/>
+                <w:szCs w:val="20"/>
+                <w:lang w:val="en-US"/>
+              </w:rPr>
+              <w:t xml:space="preserve">, </w:t>
+            </w:r>
+            <w:proofErr w:type="spellStart"/>
+            <w:r>
+              <w:rPr>
+                <w:sz w:val="20"/>
+                <w:szCs w:val="20"/>
+                <w:lang w:val="en-US"/>
+              </w:rPr>
+              <w:t>meteo</w:t>
+            </w:r>
+            <w:proofErr w:type="spellEnd"/>
+            <w:r>
+              <w:rPr>
+                <w:sz w:val="20"/>
+                <w:szCs w:val="20"/>
+                <w:lang w:val="en-US"/>
+              </w:rPr>
+              <w:t xml:space="preserve"> array (as before), </w:t>
+            </w:r>
+            <w:proofErr w:type="spellStart"/>
+            <w:r>
+              <w:rPr>
+                <w:sz w:val="20"/>
+                <w:szCs w:val="20"/>
+                <w:lang w:val="en-US"/>
+              </w:rPr>
+              <w:t>cpower</w:t>
+            </w:r>
+            <w:proofErr w:type="spellEnd"/>
+            <w:r>
+              <w:rPr>
+                <w:sz w:val="20"/>
+                <w:szCs w:val="20"/>
+                <w:lang w:val="en-US"/>
+              </w:rPr>
+              <w:t xml:space="preserve"> array (as before), </w:t>
+            </w:r>
+            <w:proofErr w:type="spellStart"/>
+            <w:r>
+              <w:rPr>
+                <w:sz w:val="20"/>
+                <w:szCs w:val="20"/>
+                <w:lang w:val="en-US"/>
+              </w:rPr>
+              <w:t>g</w:t>
+            </w:r>
+            <w:r>
+              <w:rPr>
+                <w:sz w:val="20"/>
+                <w:szCs w:val="20"/>
+                <w:lang w:val="en-US"/>
+              </w:rPr>
+              <w:t>power</w:t>
+            </w:r>
+            <w:proofErr w:type="spellEnd"/>
+            <w:r>
+              <w:rPr>
+                <w:sz w:val="20"/>
+                <w:szCs w:val="20"/>
+                <w:lang w:val="en-US"/>
+              </w:rPr>
+              <w:t xml:space="preserve"> array (as before)</w:t>
+            </w:r>
+          </w:p>
+        </w:tc>
+        <w:tc>
+          <w:tcPr>
+            <w:tcW w:w="3305" w:type="dxa"/>
+          </w:tcPr>
+          <w:p>
+            <w:pPr>
+              <w:rPr>
+                <w:sz w:val="20"/>
+                <w:szCs w:val="20"/>
+                <w:lang w:val="en-US"/>
+              </w:rPr>
+            </w:pPr>
+            <w:proofErr w:type="gramStart"/>
+            <w:r>
+              <w:rPr>
+                <w:sz w:val="20"/>
+                <w:szCs w:val="20"/>
+                <w:lang w:val="en-US"/>
+              </w:rPr>
+              <w:t>to</w:t>
+            </w:r>
+            <w:proofErr w:type="gramEnd"/>
+            <w:r>
+              <w:rPr>
+                <w:sz w:val="20"/>
+                <w:szCs w:val="20"/>
+                <w:lang w:val="en-US"/>
+              </w:rPr>
+              <w:t xml:space="preserve"> be defined</w:t>
+            </w:r>
+          </w:p>
+        </w:tc>
+      </w:tr>
+      <w:tr>
+        <w:tc>
+          <w:tcPr>
+            <w:tcW w:w="1884" w:type="dxa"/>
+          </w:tcPr>
+          <w:p>
+            <w:pPr>
+              <w:rPr>
+                <w:sz w:val="20"/>
+                <w:szCs w:val="20"/>
+                <w:lang w:val="en-US"/>
+              </w:rPr>
+            </w:pPr>
+            <w:proofErr w:type="spellStart"/>
+            <w:proofErr w:type="gramStart"/>
+            <w:r>
+              <w:rPr>
+                <w:sz w:val="20"/>
+                <w:szCs w:val="20"/>
+                <w:lang w:val="en-US"/>
+              </w:rPr>
+              <w:t>energy</w:t>
+            </w:r>
+            <w:proofErr w:type="gramEnd"/>
+            <w:r>
+              <w:rPr>
+                <w:sz w:val="20"/>
+                <w:szCs w:val="20"/>
+                <w:lang w:val="en-US"/>
+              </w:rPr>
+              <w:t>_manager</w:t>
+            </w:r>
+            <w:proofErr w:type="spellEnd"/>
+          </w:p>
+        </w:tc>
+        <w:tc>
+          <w:tcPr>
+            <w:tcW w:w="3402" w:type="dxa"/>
+          </w:tcPr>
+          <w:p>
+            <w:pPr>
+              <w:rPr>
+                <w:sz w:val="20"/>
+                <w:szCs w:val="20"/>
+                <w:lang w:val="en-US"/>
+              </w:rPr>
+            </w:pPr>
+            <w:proofErr w:type="gramStart"/>
+            <w:r>
+              <w:rPr>
+                <w:sz w:val="20"/>
+                <w:szCs w:val="20"/>
+                <w:lang w:val="en-US"/>
+              </w:rPr>
+              <w:t>to</w:t>
+            </w:r>
+            <w:proofErr w:type="gramEnd"/>
+            <w:r>
+              <w:rPr>
+                <w:sz w:val="20"/>
+                <w:szCs w:val="20"/>
+                <w:lang w:val="en-US"/>
+              </w:rPr>
+              <w:t xml:space="preserve"> be defined</w:t>
+            </w:r>
+          </w:p>
+        </w:tc>
+        <w:tc>
+          <w:tcPr>
+            <w:tcW w:w="3305" w:type="dxa"/>
+          </w:tcPr>
+          <w:p>
+            <w:pPr>
+              <w:rPr>
+                <w:sz w:val="20"/>
+                <w:szCs w:val="20"/>
+                <w:lang w:val="en-US"/>
+              </w:rPr>
+            </w:pPr>
+            <w:proofErr w:type="gramStart"/>
+            <w:r>
+              <w:rPr>
+                <w:sz w:val="20"/>
+                <w:szCs w:val="20"/>
+                <w:lang w:val="en-US"/>
+              </w:rPr>
+              <w:t>to</w:t>
+            </w:r>
+            <w:proofErr w:type="gramEnd"/>
+            <w:r>
+              <w:rPr>
+                <w:sz w:val="20"/>
+                <w:szCs w:val="20"/>
+                <w:lang w:val="en-US"/>
+              </w:rPr>
+              <w:t xml:space="preserve"> be defined</w:t>
+            </w:r>
+          </w:p>
+        </w:tc>
+      </w:tr>
+      <w:tr>
+        <w:tc>
+          <w:tcPr>
+            <w:tcW w:w="1884" w:type="dxa"/>
+          </w:tcPr>
+          <w:p>
+            <w:pPr>
+              <w:rPr>
+                <w:sz w:val="20"/>
+                <w:szCs w:val="20"/>
+                <w:lang w:val="en-US"/>
+              </w:rPr>
+            </w:pPr>
+            <w:proofErr w:type="spellStart"/>
+            <w:proofErr w:type="gramStart"/>
+            <w:r>
+              <w:rPr>
+                <w:sz w:val="20"/>
+                <w:szCs w:val="20"/>
+                <w:lang w:val="en-US"/>
+              </w:rPr>
+              <w:t>user</w:t>
+            </w:r>
+            <w:proofErr w:type="gramEnd"/>
+            <w:r>
+              <w:rPr>
+                <w:sz w:val="20"/>
+                <w:szCs w:val="20"/>
+                <w:lang w:val="en-US"/>
+              </w:rPr>
+              <w:t>_model</w:t>
+            </w:r>
+            <w:proofErr w:type="spellEnd"/>
+          </w:p>
+        </w:tc>
+        <w:tc>
+          <w:tcPr>
+            <w:tcW w:w="3402" w:type="dxa"/>
+          </w:tcPr>
+          <w:p>
+            <w:pPr>
+              <w:rPr>
+                <w:sz w:val="20"/>
+                <w:szCs w:val="20"/>
+                <w:lang w:val="en-US"/>
+              </w:rPr>
+            </w:pPr>
+            <w:proofErr w:type="gramStart"/>
+            <w:r>
+              <w:rPr>
+                <w:sz w:val="20"/>
+                <w:szCs w:val="20"/>
+                <w:lang w:val="en-US"/>
+              </w:rPr>
+              <w:t>to</w:t>
+            </w:r>
+            <w:proofErr w:type="gramEnd"/>
+            <w:r>
+              <w:rPr>
+                <w:sz w:val="20"/>
+                <w:szCs w:val="20"/>
+                <w:lang w:val="en-US"/>
+              </w:rPr>
+              <w:t xml:space="preserve"> be defined</w:t>
+            </w:r>
+          </w:p>
+        </w:tc>
+        <w:tc>
+          <w:tcPr>
+            <w:tcW w:w="3305" w:type="dxa"/>
+          </w:tcPr>
+          <w:p>
+            <w:pPr>
+              <w:rPr>
+                <w:sz w:val="20"/>
+                <w:szCs w:val="20"/>
+                <w:lang w:val="en-US"/>
+              </w:rPr>
+            </w:pPr>
+            <w:proofErr w:type="gramStart"/>
+            <w:r>
+              <w:rPr>
+                <w:sz w:val="20"/>
+                <w:szCs w:val="20"/>
+                <w:lang w:val="en-US"/>
+              </w:rPr>
+              <w:t>to</w:t>
+            </w:r>
+            <w:proofErr w:type="gramEnd"/>
+            <w:r>
+              <w:rPr>
+                <w:sz w:val="20"/>
+                <w:szCs w:val="20"/>
+                <w:lang w:val="en-US"/>
+              </w:rPr>
+              <w:t xml:space="preserve"> be defined</w:t>
+            </w:r>
+          </w:p>
+        </w:tc>
+      </w:tr>
+      <w:tr>
+        <w:tc>
+          <w:tcPr>
+            <w:tcW w:w="1884" w:type="dxa"/>
+          </w:tcPr>
+          <w:p>
+            <w:pPr>
+              <w:rPr>
+                <w:sz w:val="20"/>
+                <w:szCs w:val="20"/>
+                <w:lang w:val="en-US"/>
+              </w:rPr>
+            </w:pPr>
+          </w:p>
+        </w:tc>
+        <w:tc>
+          <w:tcPr>
+            <w:tcW w:w="3402" w:type="dxa"/>
+          </w:tcPr>
+          <w:p>
+            <w:pPr>
+              <w:rPr>
+                <w:sz w:val="20"/>
+                <w:szCs w:val="20"/>
+                <w:lang w:val="en-US"/>
+              </w:rPr>
+            </w:pPr>
+          </w:p>
+        </w:tc>
+        <w:tc>
+          <w:tcPr>
+            <w:tcW w:w="3305" w:type="dxa"/>
+          </w:tcPr>
+          <w:p>
+            <w:pPr>
+              <w:rPr>
+                <w:sz w:val="20"/>
+                <w:szCs w:val="20"/>
+                <w:lang w:val="en-US"/>
+              </w:rPr>
+            </w:pPr>
+          </w:p>
+        </w:tc>
+      </w:tr>
+    </w:tbl>
     <w:p>
       <w:pPr>
         <w:pStyle w:val="ListParagraph"/>
@@ -7203,6 +8778,17 @@
           <w:lang w:val="en-US"/>
         </w:rPr>
       </w:pPr>
+    </w:p>
+    <w:p>
+      <w:pPr>
+        <w:pStyle w:val="ListParagraph"/>
+        <w:spacing w:line="360" w:lineRule="auto"/>
+        <w:jc w:val="both"/>
+        <w:rPr>
+          <w:i/>
+          <w:lang w:val="en-US"/>
+        </w:rPr>
+      </w:pPr>
       <w:r>
         <w:rPr>
           <w:i/>
@@ -7254,6 +8840,13 @@
           <w:lang w:val="en-US"/>
         </w:rPr>
         <w:t>timestamp (integer, mandatory)</w:t>
+      </w:r>
+      <w:r>
+        <w:rPr>
+          <w:i/>
+          <w:lang w:val="en-US"/>
+        </w:rPr>
+        <w:t xml:space="preserve"> + others</w:t>
       </w:r>
       <w:r>
         <w:rPr>
@@ -7486,7 +9079,15 @@
           <w:lang w:val="en-US"/>
         </w:rPr>
         <w:br/>
-        <w:t>input parameters</w:t>
+        <w:t xml:space="preserve">input </w:t>
+      </w:r>
+      <w:proofErr w:type="gramStart"/>
+      <w:r>
+        <w:rPr>
+          <w:i/>
+          <w:lang w:val="en-US"/>
+        </w:rPr>
+        <w:t>parameters</w:t>
       </w:r>
       <w:r>
         <w:rPr>
@@ -7494,7 +9095,15 @@
           <w:lang w:val="en-US"/>
         </w:rPr>
         <w:tab/>
-        <w:t>: none</w:t>
+        <w:t>:</w:t>
+      </w:r>
+      <w:proofErr w:type="gramEnd"/>
+      <w:r>
+        <w:rPr>
+          <w:i/>
+          <w:lang w:val="en-US"/>
+        </w:rPr>
+        <w:t xml:space="preserve"> none</w:t>
       </w:r>
       <w:r>
         <w:rPr>
@@ -11442,21 +13051,7 @@
         <w:rPr>
           <w:lang w:val="en-US"/>
         </w:rPr>
-        <w:t xml:space="preserve">. See </w:t>
-      </w:r>
-      <w:proofErr w:type="spellStart"/>
-      <w:r>
-        <w:rPr>
-          <w:lang w:val="en-US"/>
-        </w:rPr>
-        <w:t>the</w:t>
-      </w:r>
-      <w:proofErr w:type="spellEnd"/>
-      <w:r>
-        <w:rPr>
-          <w:lang w:val="en-US"/>
-        </w:rPr>
-        <w:t xml:space="preserve"> enable/disable buttons for a practical example.</w:t>
+        <w:t>. See the enable/disable buttons for a practical example.</w:t>
       </w:r>
     </w:p>
     <w:p>
@@ -11639,8 +13234,6 @@
         </w:rPr>
         <w:t>and their values</w:t>
       </w:r>
-      <w:bookmarkStart w:id="0" w:name="_GoBack"/>
-      <w:bookmarkEnd w:id="0"/>
       <w:r>
         <w:rPr>
           <w:lang w:val="en-US"/>
@@ -13165,6 +14758,29 @@
       <w:u w:val="single"/>
     </w:rPr>
   </w:style>
+  <w:style w:type="table" w:styleId="TableGrid">
+    <w:name w:val="Table Grid"/>
+    <w:basedOn w:val="TableNormal"/>
+    <w:uiPriority w:val="59"/>
+    <w:rsid w:val="00112C37"/>
+    <w:tblPr>
+      <w:tblInd w:w="0" w:type="dxa"/>
+      <w:tblBorders>
+        <w:top w:val="single" w:sz="4" w:space="0" w:color="auto"/>
+        <w:left w:val="single" w:sz="4" w:space="0" w:color="auto"/>
+        <w:bottom w:val="single" w:sz="4" w:space="0" w:color="auto"/>
+        <w:right w:val="single" w:sz="4" w:space="0" w:color="auto"/>
+        <w:insideH w:val="single" w:sz="4" w:space="0" w:color="auto"/>
+        <w:insideV w:val="single" w:sz="4" w:space="0" w:color="auto"/>
+      </w:tblBorders>
+      <w:tblCellMar>
+        <w:top w:w="0" w:type="dxa"/>
+        <w:left w:w="108" w:type="dxa"/>
+        <w:bottom w:w="0" w:type="dxa"/>
+        <w:right w:w="108" w:type="dxa"/>
+      </w:tblCellMar>
+    </w:tblPr>
+  </w:style>
 </w:styles>
 </file>
 
@@ -13402,6 +15018,29 @@
       <w:color w:val="0000FF" w:themeColor="hyperlink"/>
       <w:u w:val="single"/>
     </w:rPr>
+  </w:style>
+  <w:style w:type="table" w:styleId="TableGrid">
+    <w:name w:val="Table Grid"/>
+    <w:basedOn w:val="TableNormal"/>
+    <w:uiPriority w:val="59"/>
+    <w:rsid w:val="00112C37"/>
+    <w:tblPr>
+      <w:tblInd w:w="0" w:type="dxa"/>
+      <w:tblBorders>
+        <w:top w:val="single" w:sz="4" w:space="0" w:color="auto"/>
+        <w:left w:val="single" w:sz="4" w:space="0" w:color="auto"/>
+        <w:bottom w:val="single" w:sz="4" w:space="0" w:color="auto"/>
+        <w:right w:val="single" w:sz="4" w:space="0" w:color="auto"/>
+        <w:insideH w:val="single" w:sz="4" w:space="0" w:color="auto"/>
+        <w:insideV w:val="single" w:sz="4" w:space="0" w:color="auto"/>
+      </w:tblBorders>
+      <w:tblCellMar>
+        <w:top w:w="0" w:type="dxa"/>
+        <w:left w:w="108" w:type="dxa"/>
+        <w:bottom w:w="0" w:type="dxa"/>
+        <w:right w:w="108" w:type="dxa"/>
+      </w:tblCellMar>
+    </w:tblPr>
   </w:style>
 </w:styles>
 </file>
@@ -13731,7 +15370,7 @@
 </file>
 
 <file path=customXml/itemProps1.xml><?xml version="1.0" encoding="utf-8"?>
-<ds:datastoreItem xmlns:ds="http://schemas.openxmlformats.org/officeDocument/2006/customXml" ds:itemID="{C838F1E3-DCEE-AA40-9144-C88605841C2B}">
+<ds:datastoreItem xmlns:ds="http://schemas.openxmlformats.org/officeDocument/2006/customXml" ds:itemID="{D1967AEE-9FDD-5245-81EB-48EF8AA5D688}">
   <ds:schemaRefs>
     <ds:schemaRef ds:uri="http://schemas.openxmlformats.org/officeDocument/2006/bibliography"/>
   </ds:schemaRefs>

</xml_diff>

<commit_message>
Multiple configurations, graphic ready-to-use widgets, storage, meteo data and much more
</commit_message>
<xml_diff>
--- a/doc/howto_write_a_device.docx
+++ b/doc/howto_write_a_device.docx
@@ -3371,6 +3371,2239 @@
     </w:p>
     <w:p>
       <w:pPr>
+        <w:pStyle w:val="ListParagraph"/>
+        <w:numPr>
+          <w:ilvl w:val="0"/>
+          <w:numId w:val="2"/>
+        </w:numPr>
+        <w:spacing w:line="360" w:lineRule="auto"/>
+        <w:jc w:val="both"/>
+        <w:rPr>
+          <w:lang w:val="en-US"/>
+        </w:rPr>
+      </w:pPr>
+    </w:p>
+    <w:p>
+      <w:pPr>
+        <w:spacing w:line="360" w:lineRule="auto"/>
+        <w:jc w:val="both"/>
+        <w:rPr>
+          <w:lang w:val="en-US"/>
+        </w:rPr>
+      </w:pPr>
+      <w:r>
+        <w:rPr>
+          <w:b/>
+          <w:i/>
+          <w:lang w:val="en-US"/>
+        </w:rPr>
+        <w:t>Configuration</w:t>
+      </w:r>
+      <w:r>
+        <w:rPr>
+          <w:b/>
+          <w:i/>
+          <w:lang w:val="en-US"/>
+        </w:rPr>
+        <w:t xml:space="preserve"> parameter</w:t>
+      </w:r>
+      <w:r>
+        <w:rPr>
+          <w:lang w:val="en-US"/>
+        </w:rPr>
+        <w:t>:</w:t>
+      </w:r>
+    </w:p>
+    <w:p>
+      <w:pPr>
+        <w:pStyle w:val="ListParagraph"/>
+        <w:numPr>
+          <w:ilvl w:val="0"/>
+          <w:numId w:val="2"/>
+        </w:numPr>
+        <w:spacing w:line="360" w:lineRule="auto"/>
+        <w:jc w:val="both"/>
+        <w:rPr>
+          <w:lang w:val="en-US"/>
+        </w:rPr>
+      </w:pPr>
+      <w:proofErr w:type="gramStart"/>
+      <w:r>
+        <w:rPr>
+          <w:b/>
+          <w:i/>
+          <w:lang w:val="en-US"/>
+        </w:rPr>
+        <w:t>configurations</w:t>
+      </w:r>
+      <w:proofErr w:type="gramEnd"/>
+      <w:r>
+        <w:rPr>
+          <w:b/>
+          <w:i/>
+          <w:lang w:val="en-US"/>
+        </w:rPr>
+        <w:tab/>
+      </w:r>
+      <w:r>
+        <w:rPr>
+          <w:b/>
+          <w:i/>
+          <w:lang w:val="en-US"/>
+        </w:rPr>
+        <w:br/>
+      </w:r>
+      <w:r>
+        <w:rPr>
+          <w:lang w:val="en-US"/>
+        </w:rPr>
+        <w:t>an array containing couple of “</w:t>
+      </w:r>
+      <w:proofErr w:type="spellStart"/>
+      <w:r>
+        <w:rPr>
+          <w:lang w:val="en-US"/>
+        </w:rPr>
+        <w:t>configID</w:t>
+      </w:r>
+      <w:proofErr w:type="spellEnd"/>
+      <w:r>
+        <w:rPr>
+          <w:lang w:val="en-US"/>
+        </w:rPr>
+        <w:t xml:space="preserve">” =&gt; configuration parameter array. For single configuration, use </w:t>
+      </w:r>
+      <w:r>
+        <w:rPr>
+          <w:b/>
+          <w:i/>
+          <w:lang w:val="en-US"/>
+        </w:rPr>
+        <w:t>default</w:t>
+      </w:r>
+      <w:r>
+        <w:rPr>
+          <w:lang w:val="en-US"/>
+        </w:rPr>
+        <w:t xml:space="preserve"> ID.</w:t>
+      </w:r>
+    </w:p>
+    <w:p>
+      <w:pPr>
+        <w:spacing w:line="360" w:lineRule="auto"/>
+        <w:jc w:val="both"/>
+        <w:rPr>
+          <w:lang w:val="en-US"/>
+        </w:rPr>
+      </w:pPr>
+    </w:p>
+    <w:p>
+      <w:pPr>
+        <w:spacing w:line="360" w:lineRule="auto"/>
+        <w:jc w:val="both"/>
+        <w:rPr>
+          <w:lang w:val="en-US"/>
+        </w:rPr>
+      </w:pPr>
+      <w:r>
+        <w:rPr>
+          <w:lang w:val="en-US"/>
+        </w:rPr>
+        <w:t xml:space="preserve">Single or multiple configurations can </w:t>
+      </w:r>
+      <w:r>
+        <w:rPr>
+          <w:lang w:val="en-US"/>
+        </w:rPr>
+        <w:t>be handled by the system.</w:t>
+      </w:r>
+    </w:p>
+    <w:p>
+      <w:pPr>
+        <w:spacing w:line="360" w:lineRule="auto"/>
+        <w:jc w:val="both"/>
+        <w:rPr>
+          <w:lang w:val="en-US"/>
+        </w:rPr>
+      </w:pPr>
+      <w:r>
+        <w:rPr>
+          <w:lang w:val="en-US"/>
+        </w:rPr>
+        <w:t xml:space="preserve">In case of </w:t>
+      </w:r>
+      <w:r>
+        <w:rPr>
+          <w:lang w:val="en-US"/>
+        </w:rPr>
+        <w:t>single configuration use this example code:</w:t>
+      </w:r>
+    </w:p>
+    <w:p>
+      <w:pPr>
+        <w:spacing w:line="360" w:lineRule="auto"/>
+        <w:ind w:left="720"/>
+        <w:jc w:val="both"/>
+        <w:rPr>
+          <w:rFonts w:ascii="Courier" w:hAnsi="Courier"/>
+          <w:sz w:val="20"/>
+          <w:szCs w:val="20"/>
+          <w:lang w:val="en-US"/>
+        </w:rPr>
+      </w:pPr>
+      <w:r>
+        <w:rPr>
+          <w:rFonts w:ascii="Courier" w:hAnsi="Courier"/>
+          <w:sz w:val="20"/>
+          <w:szCs w:val="20"/>
+          <w:lang w:val="en-US"/>
+        </w:rPr>
+        <w:t>$</w:t>
+      </w:r>
+      <w:proofErr w:type="spellStart"/>
+      <w:proofErr w:type="gramStart"/>
+      <w:r>
+        <w:rPr>
+          <w:rFonts w:ascii="Courier" w:hAnsi="Courier"/>
+          <w:sz w:val="20"/>
+          <w:szCs w:val="20"/>
+          <w:lang w:val="en-US"/>
+        </w:rPr>
+        <w:t>eis</w:t>
+      </w:r>
+      <w:proofErr w:type="gramEnd"/>
+      <w:r>
+        <w:rPr>
+          <w:rFonts w:ascii="Courier" w:hAnsi="Courier"/>
+          <w:sz w:val="20"/>
+          <w:szCs w:val="20"/>
+          <w:lang w:val="en-US"/>
+        </w:rPr>
+        <w:t>_dev_conf</w:t>
+      </w:r>
+      <w:proofErr w:type="spellEnd"/>
+      <w:r>
+        <w:rPr>
+          <w:rFonts w:ascii="Courier" w:hAnsi="Courier"/>
+          <w:sz w:val="20"/>
+          <w:szCs w:val="20"/>
+          <w:lang w:val="en-US"/>
+        </w:rPr>
+        <w:t>["configurations"]=array(</w:t>
+      </w:r>
+    </w:p>
+    <w:p>
+      <w:pPr>
+        <w:spacing w:line="360" w:lineRule="auto"/>
+        <w:ind w:left="720"/>
+        <w:jc w:val="both"/>
+        <w:rPr>
+          <w:rFonts w:ascii="Courier" w:hAnsi="Courier"/>
+          <w:sz w:val="20"/>
+          <w:szCs w:val="20"/>
+          <w:lang w:val="en-US"/>
+        </w:rPr>
+      </w:pPr>
+      <w:r>
+        <w:rPr>
+          <w:rFonts w:ascii="Courier" w:hAnsi="Courier"/>
+          <w:sz w:val="20"/>
+          <w:szCs w:val="20"/>
+          <w:lang w:val="en-US"/>
+        </w:rPr>
+        <w:tab/>
+        <w:t xml:space="preserve">// </w:t>
+      </w:r>
+      <w:proofErr w:type="gramStart"/>
+      <w:r>
+        <w:rPr>
+          <w:rFonts w:ascii="Courier" w:hAnsi="Courier"/>
+          <w:sz w:val="20"/>
+          <w:szCs w:val="20"/>
+          <w:lang w:val="en-US"/>
+        </w:rPr>
+        <w:t>default</w:t>
+      </w:r>
+      <w:proofErr w:type="gramEnd"/>
+      <w:r>
+        <w:rPr>
+          <w:rFonts w:ascii="Courier" w:hAnsi="Courier"/>
+          <w:sz w:val="20"/>
+          <w:szCs w:val="20"/>
+          <w:lang w:val="en-US"/>
+        </w:rPr>
+        <w:t xml:space="preserve"> configuration</w:t>
+      </w:r>
+    </w:p>
+    <w:p>
+      <w:pPr>
+        <w:spacing w:line="360" w:lineRule="auto"/>
+        <w:ind w:left="720"/>
+        <w:jc w:val="both"/>
+        <w:rPr>
+          <w:rFonts w:ascii="Courier" w:hAnsi="Courier"/>
+          <w:sz w:val="20"/>
+          <w:szCs w:val="20"/>
+          <w:lang w:val="en-US"/>
+        </w:rPr>
+      </w:pPr>
+      <w:r>
+        <w:rPr>
+          <w:rFonts w:ascii="Courier" w:hAnsi="Courier"/>
+          <w:sz w:val="20"/>
+          <w:szCs w:val="20"/>
+          <w:lang w:val="en-US"/>
+        </w:rPr>
+        <w:tab/>
+        <w:t>"</w:t>
+      </w:r>
+      <w:proofErr w:type="gramStart"/>
+      <w:r>
+        <w:rPr>
+          <w:rFonts w:ascii="Courier" w:hAnsi="Courier"/>
+          <w:sz w:val="20"/>
+          <w:szCs w:val="20"/>
+          <w:lang w:val="en-US"/>
+        </w:rPr>
+        <w:t>default</w:t>
+      </w:r>
+      <w:proofErr w:type="gramEnd"/>
+      <w:r>
+        <w:rPr>
+          <w:rFonts w:ascii="Courier" w:hAnsi="Courier"/>
+          <w:sz w:val="20"/>
+          <w:szCs w:val="20"/>
+          <w:lang w:val="en-US"/>
+        </w:rPr>
+        <w:t>" =&gt; array (</w:t>
+      </w:r>
+    </w:p>
+    <w:p>
+      <w:pPr>
+        <w:spacing w:line="360" w:lineRule="auto"/>
+        <w:ind w:left="720"/>
+        <w:jc w:val="both"/>
+        <w:rPr>
+          <w:rFonts w:ascii="Courier" w:hAnsi="Courier"/>
+          <w:sz w:val="20"/>
+          <w:szCs w:val="20"/>
+          <w:lang w:val="en-US"/>
+        </w:rPr>
+      </w:pPr>
+      <w:r>
+        <w:rPr>
+          <w:rFonts w:ascii="Courier" w:hAnsi="Courier"/>
+          <w:sz w:val="20"/>
+          <w:szCs w:val="20"/>
+          <w:lang w:val="en-US"/>
+        </w:rPr>
+        <w:tab/>
+      </w:r>
+      <w:r>
+        <w:rPr>
+          <w:rFonts w:ascii="Courier" w:hAnsi="Courier"/>
+          <w:sz w:val="20"/>
+          <w:szCs w:val="20"/>
+          <w:lang w:val="en-US"/>
+        </w:rPr>
+        <w:tab/>
+        <w:t>"</w:t>
+      </w:r>
+      <w:proofErr w:type="spellStart"/>
+      <w:proofErr w:type="gramStart"/>
+      <w:r>
+        <w:rPr>
+          <w:rFonts w:ascii="Courier" w:hAnsi="Courier"/>
+          <w:sz w:val="20"/>
+          <w:szCs w:val="20"/>
+          <w:lang w:val="en-US"/>
+        </w:rPr>
+        <w:t>config</w:t>
+      </w:r>
+      <w:proofErr w:type="spellEnd"/>
+      <w:proofErr w:type="gramEnd"/>
+      <w:r>
+        <w:rPr>
+          <w:rFonts w:ascii="Courier" w:hAnsi="Courier"/>
+          <w:sz w:val="20"/>
+          <w:szCs w:val="20"/>
+          <w:lang w:val="en-US"/>
+        </w:rPr>
+        <w:t>"=&gt;"default configuration",</w:t>
+      </w:r>
+    </w:p>
+    <w:p>
+      <w:pPr>
+        <w:spacing w:line="360" w:lineRule="auto"/>
+        <w:ind w:left="720"/>
+        <w:jc w:val="both"/>
+        <w:rPr>
+          <w:rFonts w:ascii="Courier" w:hAnsi="Courier"/>
+          <w:sz w:val="20"/>
+          <w:szCs w:val="20"/>
+          <w:lang w:val="en-US"/>
+        </w:rPr>
+      </w:pPr>
+      <w:r>
+        <w:rPr>
+          <w:rFonts w:ascii="Courier" w:hAnsi="Courier"/>
+          <w:sz w:val="20"/>
+          <w:szCs w:val="20"/>
+          <w:lang w:val="en-US"/>
+        </w:rPr>
+        <w:tab/>
+      </w:r>
+      <w:r>
+        <w:rPr>
+          <w:rFonts w:ascii="Courier" w:hAnsi="Courier"/>
+          <w:sz w:val="20"/>
+          <w:szCs w:val="20"/>
+          <w:lang w:val="en-US"/>
+        </w:rPr>
+        <w:tab/>
+        <w:t>"</w:t>
+      </w:r>
+      <w:proofErr w:type="gramStart"/>
+      <w:r>
+        <w:rPr>
+          <w:rFonts w:ascii="Courier" w:hAnsi="Courier"/>
+          <w:sz w:val="20"/>
+          <w:szCs w:val="20"/>
+          <w:lang w:val="en-US"/>
+        </w:rPr>
+        <w:t>cpower1</w:t>
+      </w:r>
+      <w:proofErr w:type="gramEnd"/>
+      <w:r>
+        <w:rPr>
+          <w:rFonts w:ascii="Courier" w:hAnsi="Courier"/>
+          <w:sz w:val="20"/>
+          <w:szCs w:val="20"/>
+          <w:lang w:val="en-US"/>
+        </w:rPr>
+        <w:t>"=&gt;2000,</w:t>
+      </w:r>
+    </w:p>
+    <w:p>
+      <w:pPr>
+        <w:spacing w:line="360" w:lineRule="auto"/>
+        <w:ind w:left="720"/>
+        <w:jc w:val="both"/>
+        <w:rPr>
+          <w:rFonts w:ascii="Courier" w:hAnsi="Courier"/>
+          <w:sz w:val="20"/>
+          <w:szCs w:val="20"/>
+          <w:lang w:val="en-US"/>
+        </w:rPr>
+      </w:pPr>
+      <w:r>
+        <w:rPr>
+          <w:rFonts w:ascii="Courier" w:hAnsi="Courier"/>
+          <w:sz w:val="20"/>
+          <w:szCs w:val="20"/>
+          <w:lang w:val="en-US"/>
+        </w:rPr>
+        <w:tab/>
+      </w:r>
+      <w:r>
+        <w:rPr>
+          <w:rFonts w:ascii="Courier" w:hAnsi="Courier"/>
+          <w:sz w:val="20"/>
+          <w:szCs w:val="20"/>
+          <w:lang w:val="en-US"/>
+        </w:rPr>
+        <w:tab/>
+        <w:t>"</w:t>
+      </w:r>
+      <w:proofErr w:type="gramStart"/>
+      <w:r>
+        <w:rPr>
+          <w:rFonts w:ascii="Courier" w:hAnsi="Courier"/>
+          <w:sz w:val="20"/>
+          <w:szCs w:val="20"/>
+          <w:lang w:val="en-US"/>
+        </w:rPr>
+        <w:t>cpower2</w:t>
+      </w:r>
+      <w:proofErr w:type="gramEnd"/>
+      <w:r>
+        <w:rPr>
+          <w:rFonts w:ascii="Courier" w:hAnsi="Courier"/>
+          <w:sz w:val="20"/>
+          <w:szCs w:val="20"/>
+          <w:lang w:val="en-US"/>
+        </w:rPr>
+        <w:t>"=&gt;2000,</w:t>
+      </w:r>
+      <w:r>
+        <w:rPr>
+          <w:rFonts w:ascii="Courier" w:hAnsi="Courier"/>
+          <w:sz w:val="20"/>
+          <w:szCs w:val="20"/>
+          <w:lang w:val="en-US"/>
+        </w:rPr>
+        <w:tab/>
+      </w:r>
+    </w:p>
+    <w:p>
+      <w:pPr>
+        <w:spacing w:line="360" w:lineRule="auto"/>
+        <w:ind w:left="720"/>
+        <w:jc w:val="both"/>
+        <w:rPr>
+          <w:rFonts w:ascii="Courier" w:hAnsi="Courier"/>
+          <w:sz w:val="20"/>
+          <w:szCs w:val="20"/>
+          <w:lang w:val="en-US"/>
+        </w:rPr>
+      </w:pPr>
+      <w:r>
+        <w:rPr>
+          <w:rFonts w:ascii="Courier" w:hAnsi="Courier"/>
+          <w:sz w:val="20"/>
+          <w:szCs w:val="20"/>
+          <w:lang w:val="en-US"/>
+        </w:rPr>
+        <w:tab/>
+      </w:r>
+      <w:r>
+        <w:rPr>
+          <w:rFonts w:ascii="Courier" w:hAnsi="Courier"/>
+          <w:sz w:val="20"/>
+          <w:szCs w:val="20"/>
+          <w:lang w:val="en-US"/>
+        </w:rPr>
+        <w:tab/>
+        <w:t>"</w:t>
+      </w:r>
+      <w:proofErr w:type="gramStart"/>
+      <w:r>
+        <w:rPr>
+          <w:rFonts w:ascii="Courier" w:hAnsi="Courier"/>
+          <w:sz w:val="20"/>
+          <w:szCs w:val="20"/>
+          <w:lang w:val="en-US"/>
+        </w:rPr>
+        <w:t>cpower3</w:t>
+      </w:r>
+      <w:proofErr w:type="gramEnd"/>
+      <w:r>
+        <w:rPr>
+          <w:rFonts w:ascii="Courier" w:hAnsi="Courier"/>
+          <w:sz w:val="20"/>
+          <w:szCs w:val="20"/>
+          <w:lang w:val="en-US"/>
+        </w:rPr>
+        <w:t>"=&gt;2000</w:t>
+      </w:r>
+      <w:r>
+        <w:rPr>
+          <w:rFonts w:ascii="Courier" w:hAnsi="Courier"/>
+          <w:sz w:val="20"/>
+          <w:szCs w:val="20"/>
+          <w:lang w:val="en-US"/>
+        </w:rPr>
+        <w:tab/>
+      </w:r>
+    </w:p>
+    <w:p>
+      <w:pPr>
+        <w:spacing w:line="360" w:lineRule="auto"/>
+        <w:ind w:left="720"/>
+        <w:jc w:val="both"/>
+        <w:rPr>
+          <w:rFonts w:ascii="Courier" w:hAnsi="Courier"/>
+          <w:sz w:val="20"/>
+          <w:szCs w:val="20"/>
+          <w:lang w:val="en-US"/>
+        </w:rPr>
+      </w:pPr>
+      <w:r>
+        <w:rPr>
+          <w:rFonts w:ascii="Courier" w:hAnsi="Courier"/>
+          <w:sz w:val="20"/>
+          <w:szCs w:val="20"/>
+          <w:lang w:val="en-US"/>
+        </w:rPr>
+        <w:tab/>
+      </w:r>
+      <w:r>
+        <w:rPr>
+          <w:rFonts w:ascii="Courier" w:hAnsi="Courier"/>
+          <w:sz w:val="20"/>
+          <w:szCs w:val="20"/>
+          <w:lang w:val="en-US"/>
+        </w:rPr>
+        <w:tab/>
+        <w:t xml:space="preserve">// </w:t>
+      </w:r>
+      <w:proofErr w:type="gramStart"/>
+      <w:r>
+        <w:rPr>
+          <w:rFonts w:ascii="Courier" w:hAnsi="Courier"/>
+          <w:sz w:val="20"/>
+          <w:szCs w:val="20"/>
+          <w:lang w:val="en-US"/>
+        </w:rPr>
+        <w:t>put</w:t>
+      </w:r>
+      <w:proofErr w:type="gramEnd"/>
+      <w:r>
+        <w:rPr>
+          <w:rFonts w:ascii="Courier" w:hAnsi="Courier"/>
+          <w:sz w:val="20"/>
+          <w:szCs w:val="20"/>
+          <w:lang w:val="en-US"/>
+        </w:rPr>
+        <w:t xml:space="preserve"> here other </w:t>
+      </w:r>
+      <w:proofErr w:type="spellStart"/>
+      <w:r>
+        <w:rPr>
+          <w:rFonts w:ascii="Courier" w:hAnsi="Courier"/>
+          <w:sz w:val="20"/>
+          <w:szCs w:val="20"/>
+          <w:lang w:val="en-US"/>
+        </w:rPr>
+        <w:t>vars</w:t>
+      </w:r>
+      <w:proofErr w:type="spellEnd"/>
+      <w:r>
+        <w:rPr>
+          <w:rFonts w:ascii="Courier" w:hAnsi="Courier"/>
+          <w:sz w:val="20"/>
+          <w:szCs w:val="20"/>
+          <w:lang w:val="en-US"/>
+        </w:rPr>
+        <w:t xml:space="preserve"> if needed</w:t>
+      </w:r>
+    </w:p>
+    <w:p>
+      <w:pPr>
+        <w:spacing w:line="360" w:lineRule="auto"/>
+        <w:ind w:left="720"/>
+        <w:jc w:val="both"/>
+        <w:rPr>
+          <w:rFonts w:ascii="Courier" w:hAnsi="Courier"/>
+          <w:sz w:val="20"/>
+          <w:szCs w:val="20"/>
+          <w:lang w:val="en-US"/>
+        </w:rPr>
+      </w:pPr>
+      <w:r>
+        <w:rPr>
+          <w:rFonts w:ascii="Courier" w:hAnsi="Courier"/>
+          <w:sz w:val="20"/>
+          <w:szCs w:val="20"/>
+          <w:lang w:val="en-US"/>
+        </w:rPr>
+        <w:tab/>
+        <w:t>)</w:t>
+      </w:r>
+    </w:p>
+    <w:p>
+      <w:pPr>
+        <w:spacing w:line="360" w:lineRule="auto"/>
+        <w:ind w:left="720"/>
+        <w:jc w:val="both"/>
+        <w:rPr>
+          <w:rFonts w:ascii="Courier" w:hAnsi="Courier"/>
+          <w:sz w:val="20"/>
+          <w:szCs w:val="20"/>
+          <w:lang w:val="en-US"/>
+        </w:rPr>
+      </w:pPr>
+      <w:r>
+        <w:rPr>
+          <w:rFonts w:ascii="Courier" w:hAnsi="Courier"/>
+          <w:sz w:val="20"/>
+          <w:szCs w:val="20"/>
+          <w:lang w:val="en-US"/>
+        </w:rPr>
+        <w:t>);</w:t>
+      </w:r>
+    </w:p>
+    <w:p>
+      <w:pPr>
+        <w:spacing w:line="360" w:lineRule="auto"/>
+        <w:jc w:val="both"/>
+        <w:rPr>
+          <w:lang w:val="en-US"/>
+        </w:rPr>
+      </w:pPr>
+      <w:bookmarkStart w:id="0" w:name="_GoBack"/>
+      <w:bookmarkEnd w:id="0"/>
+    </w:p>
+    <w:p>
+      <w:pPr>
+        <w:spacing w:line="360" w:lineRule="auto"/>
+        <w:jc w:val="both"/>
+        <w:rPr>
+          <w:lang w:val="en-US"/>
+        </w:rPr>
+      </w:pPr>
+      <w:r>
+        <w:rPr>
+          <w:lang w:val="en-US"/>
+        </w:rPr>
+        <w:t xml:space="preserve">In case of multiple configurations, </w:t>
+      </w:r>
+      <w:r>
+        <w:rPr>
+          <w:lang w:val="en-US"/>
+        </w:rPr>
+        <w:t>see</w:t>
+      </w:r>
+      <w:r>
+        <w:rPr>
+          <w:lang w:val="en-US"/>
+        </w:rPr>
+        <w:t xml:space="preserve"> this </w:t>
+      </w:r>
+      <w:r>
+        <w:rPr>
+          <w:lang w:val="en-US"/>
+        </w:rPr>
+        <w:t>ex</w:t>
+      </w:r>
+      <w:r>
+        <w:rPr>
+          <w:lang w:val="en-US"/>
+        </w:rPr>
+        <w:t>ample code:</w:t>
+      </w:r>
+    </w:p>
+    <w:p>
+      <w:pPr>
+        <w:spacing w:line="360" w:lineRule="auto"/>
+        <w:ind w:left="720"/>
+        <w:jc w:val="both"/>
+        <w:rPr>
+          <w:rFonts w:ascii="Courier" w:hAnsi="Courier"/>
+          <w:sz w:val="20"/>
+          <w:szCs w:val="20"/>
+          <w:lang w:val="en-US"/>
+        </w:rPr>
+      </w:pPr>
+      <w:r>
+        <w:rPr>
+          <w:rFonts w:ascii="Courier" w:hAnsi="Courier"/>
+          <w:sz w:val="20"/>
+          <w:szCs w:val="20"/>
+          <w:lang w:val="en-US"/>
+        </w:rPr>
+        <w:t>$</w:t>
+      </w:r>
+      <w:proofErr w:type="spellStart"/>
+      <w:proofErr w:type="gramStart"/>
+      <w:r>
+        <w:rPr>
+          <w:rFonts w:ascii="Courier" w:hAnsi="Courier"/>
+          <w:sz w:val="20"/>
+          <w:szCs w:val="20"/>
+          <w:lang w:val="en-US"/>
+        </w:rPr>
+        <w:t>eis</w:t>
+      </w:r>
+      <w:proofErr w:type="gramEnd"/>
+      <w:r>
+        <w:rPr>
+          <w:rFonts w:ascii="Courier" w:hAnsi="Courier"/>
+          <w:sz w:val="20"/>
+          <w:szCs w:val="20"/>
+          <w:lang w:val="en-US"/>
+        </w:rPr>
+        <w:t>_dev_conf</w:t>
+      </w:r>
+      <w:proofErr w:type="spellEnd"/>
+      <w:r>
+        <w:rPr>
+          <w:rFonts w:ascii="Courier" w:hAnsi="Courier"/>
+          <w:sz w:val="20"/>
+          <w:szCs w:val="20"/>
+          <w:lang w:val="en-US"/>
+        </w:rPr>
+        <w:t>["configurations"]=array(</w:t>
+      </w:r>
+    </w:p>
+    <w:p>
+      <w:pPr>
+        <w:spacing w:line="360" w:lineRule="auto"/>
+        <w:ind w:left="720"/>
+        <w:jc w:val="both"/>
+        <w:rPr>
+          <w:rFonts w:ascii="Courier" w:hAnsi="Courier"/>
+          <w:sz w:val="20"/>
+          <w:szCs w:val="20"/>
+          <w:lang w:val="en-US"/>
+        </w:rPr>
+      </w:pPr>
+      <w:r>
+        <w:rPr>
+          <w:rFonts w:ascii="Courier" w:hAnsi="Courier"/>
+          <w:sz w:val="20"/>
+          <w:szCs w:val="20"/>
+          <w:lang w:val="en-US"/>
+        </w:rPr>
+        <w:tab/>
+        <w:t xml:space="preserve">// </w:t>
+      </w:r>
+      <w:proofErr w:type="gramStart"/>
+      <w:r>
+        <w:rPr>
+          <w:rFonts w:ascii="Courier" w:hAnsi="Courier"/>
+          <w:sz w:val="20"/>
+          <w:szCs w:val="20"/>
+          <w:lang w:val="en-US"/>
+        </w:rPr>
+        <w:t>small</w:t>
+      </w:r>
+      <w:proofErr w:type="gramEnd"/>
+      <w:r>
+        <w:rPr>
+          <w:rFonts w:ascii="Courier" w:hAnsi="Courier"/>
+          <w:sz w:val="20"/>
+          <w:szCs w:val="20"/>
+          <w:lang w:val="en-US"/>
+        </w:rPr>
+        <w:t xml:space="preserve"> 3kW 1 phase connection with ITA constant price plan</w:t>
+      </w:r>
+    </w:p>
+    <w:p>
+      <w:pPr>
+        <w:spacing w:line="360" w:lineRule="auto"/>
+        <w:ind w:left="720"/>
+        <w:jc w:val="both"/>
+        <w:rPr>
+          <w:rFonts w:ascii="Courier" w:hAnsi="Courier"/>
+          <w:sz w:val="20"/>
+          <w:szCs w:val="20"/>
+          <w:lang w:val="en-US"/>
+        </w:rPr>
+      </w:pPr>
+      <w:r>
+        <w:rPr>
+          <w:rFonts w:ascii="Courier" w:hAnsi="Courier"/>
+          <w:sz w:val="20"/>
+          <w:szCs w:val="20"/>
+          <w:lang w:val="en-US"/>
+        </w:rPr>
+        <w:tab/>
+        <w:t>"ESE_3kW_1P_1price" =&gt; array (</w:t>
+      </w:r>
+    </w:p>
+    <w:p>
+      <w:pPr>
+        <w:spacing w:line="360" w:lineRule="auto"/>
+        <w:ind w:left="720"/>
+        <w:jc w:val="both"/>
+        <w:rPr>
+          <w:rFonts w:ascii="Courier" w:hAnsi="Courier"/>
+          <w:sz w:val="20"/>
+          <w:szCs w:val="20"/>
+          <w:lang w:val="en-US"/>
+        </w:rPr>
+      </w:pPr>
+      <w:r>
+        <w:rPr>
+          <w:rFonts w:ascii="Courier" w:hAnsi="Courier"/>
+          <w:sz w:val="20"/>
+          <w:szCs w:val="20"/>
+          <w:lang w:val="en-US"/>
+        </w:rPr>
+        <w:tab/>
+      </w:r>
+      <w:r>
+        <w:rPr>
+          <w:rFonts w:ascii="Courier" w:hAnsi="Courier"/>
+          <w:sz w:val="20"/>
+          <w:szCs w:val="20"/>
+          <w:lang w:val="en-US"/>
+        </w:rPr>
+        <w:tab/>
+        <w:t>"</w:t>
+      </w:r>
+      <w:proofErr w:type="spellStart"/>
+      <w:proofErr w:type="gramStart"/>
+      <w:r>
+        <w:rPr>
+          <w:rFonts w:ascii="Courier" w:hAnsi="Courier"/>
+          <w:sz w:val="20"/>
+          <w:szCs w:val="20"/>
+          <w:lang w:val="en-US"/>
+        </w:rPr>
+        <w:t>config</w:t>
+      </w:r>
+      <w:proofErr w:type="spellEnd"/>
+      <w:proofErr w:type="gramEnd"/>
+      <w:r>
+        <w:rPr>
+          <w:rFonts w:ascii="Courier" w:hAnsi="Courier"/>
+          <w:sz w:val="20"/>
+          <w:szCs w:val="20"/>
+          <w:lang w:val="en-US"/>
+        </w:rPr>
+        <w:t xml:space="preserve">"=&gt;"3kW 1P ITA </w:t>
+      </w:r>
+      <w:proofErr w:type="spellStart"/>
+      <w:r>
+        <w:rPr>
+          <w:rFonts w:ascii="Courier" w:hAnsi="Courier"/>
+          <w:sz w:val="20"/>
+          <w:szCs w:val="20"/>
+          <w:lang w:val="en-US"/>
+        </w:rPr>
+        <w:t>Enel</w:t>
+      </w:r>
+      <w:proofErr w:type="spellEnd"/>
+      <w:r>
+        <w:rPr>
+          <w:rFonts w:ascii="Courier" w:hAnsi="Courier"/>
+          <w:sz w:val="20"/>
+          <w:szCs w:val="20"/>
+          <w:lang w:val="en-US"/>
+        </w:rPr>
+        <w:t xml:space="preserve"> </w:t>
+      </w:r>
+      <w:proofErr w:type="spellStart"/>
+      <w:r>
+        <w:rPr>
+          <w:rFonts w:ascii="Courier" w:hAnsi="Courier"/>
+          <w:sz w:val="20"/>
+          <w:szCs w:val="20"/>
+          <w:lang w:val="en-US"/>
+        </w:rPr>
+        <w:t>Servizi</w:t>
+      </w:r>
+      <w:proofErr w:type="spellEnd"/>
+      <w:r>
+        <w:rPr>
+          <w:rFonts w:ascii="Courier" w:hAnsi="Courier"/>
+          <w:sz w:val="20"/>
+          <w:szCs w:val="20"/>
+          <w:lang w:val="en-US"/>
+        </w:rPr>
+        <w:t xml:space="preserve"> </w:t>
+      </w:r>
+      <w:proofErr w:type="spellStart"/>
+      <w:r>
+        <w:rPr>
+          <w:rFonts w:ascii="Courier" w:hAnsi="Courier"/>
+          <w:sz w:val="20"/>
+          <w:szCs w:val="20"/>
+          <w:lang w:val="en-US"/>
+        </w:rPr>
+        <w:t>Elettrici</w:t>
+      </w:r>
+      <w:proofErr w:type="spellEnd"/>
+      <w:r>
+        <w:rPr>
+          <w:rFonts w:ascii="Courier" w:hAnsi="Courier"/>
+          <w:sz w:val="20"/>
+          <w:szCs w:val="20"/>
+          <w:lang w:val="en-US"/>
+        </w:rPr>
+        <w:t xml:space="preserve"> </w:t>
+      </w:r>
+      <w:proofErr w:type="spellStart"/>
+      <w:r>
+        <w:rPr>
+          <w:rFonts w:ascii="Courier" w:hAnsi="Courier"/>
+          <w:sz w:val="20"/>
+          <w:szCs w:val="20"/>
+          <w:lang w:val="en-US"/>
+        </w:rPr>
+        <w:t>tariffa</w:t>
+      </w:r>
+      <w:proofErr w:type="spellEnd"/>
+      <w:r>
+        <w:rPr>
+          <w:rFonts w:ascii="Courier" w:hAnsi="Courier"/>
+          <w:sz w:val="20"/>
+          <w:szCs w:val="20"/>
+          <w:lang w:val="en-US"/>
+        </w:rPr>
+        <w:t xml:space="preserve"> </w:t>
+      </w:r>
+      <w:proofErr w:type="spellStart"/>
+      <w:r>
+        <w:rPr>
+          <w:rFonts w:ascii="Courier" w:hAnsi="Courier"/>
+          <w:sz w:val="20"/>
+          <w:szCs w:val="20"/>
+          <w:lang w:val="en-US"/>
+        </w:rPr>
+        <w:t>monoraria</w:t>
+      </w:r>
+      <w:proofErr w:type="spellEnd"/>
+      <w:r>
+        <w:rPr>
+          <w:rFonts w:ascii="Courier" w:hAnsi="Courier"/>
+          <w:sz w:val="20"/>
+          <w:szCs w:val="20"/>
+          <w:lang w:val="en-US"/>
+        </w:rPr>
+        <w:t>",</w:t>
+      </w:r>
+    </w:p>
+    <w:p>
+      <w:pPr>
+        <w:spacing w:line="360" w:lineRule="auto"/>
+        <w:ind w:left="720"/>
+        <w:jc w:val="both"/>
+        <w:rPr>
+          <w:rFonts w:ascii="Courier" w:hAnsi="Courier"/>
+          <w:sz w:val="20"/>
+          <w:szCs w:val="20"/>
+          <w:lang w:val="en-US"/>
+        </w:rPr>
+      </w:pPr>
+      <w:r>
+        <w:rPr>
+          <w:rFonts w:ascii="Courier" w:hAnsi="Courier"/>
+          <w:sz w:val="20"/>
+          <w:szCs w:val="20"/>
+          <w:lang w:val="en-US"/>
+        </w:rPr>
+        <w:tab/>
+      </w:r>
+      <w:r>
+        <w:rPr>
+          <w:rFonts w:ascii="Courier" w:hAnsi="Courier"/>
+          <w:sz w:val="20"/>
+          <w:szCs w:val="20"/>
+          <w:lang w:val="en-US"/>
+        </w:rPr>
+        <w:tab/>
+        <w:t>"</w:t>
+      </w:r>
+      <w:proofErr w:type="gramStart"/>
+      <w:r>
+        <w:rPr>
+          <w:rFonts w:ascii="Courier" w:hAnsi="Courier"/>
+          <w:sz w:val="20"/>
+          <w:szCs w:val="20"/>
+          <w:lang w:val="en-US"/>
+        </w:rPr>
+        <w:t>gpower1</w:t>
+      </w:r>
+      <w:proofErr w:type="gramEnd"/>
+      <w:r>
+        <w:rPr>
+          <w:rFonts w:ascii="Courier" w:hAnsi="Courier"/>
+          <w:sz w:val="20"/>
+          <w:szCs w:val="20"/>
+          <w:lang w:val="en-US"/>
+        </w:rPr>
+        <w:t>"=&gt;3000,</w:t>
+      </w:r>
+    </w:p>
+    <w:p>
+      <w:pPr>
+        <w:spacing w:line="360" w:lineRule="auto"/>
+        <w:ind w:left="720"/>
+        <w:jc w:val="both"/>
+        <w:rPr>
+          <w:rFonts w:ascii="Courier" w:hAnsi="Courier"/>
+          <w:sz w:val="20"/>
+          <w:szCs w:val="20"/>
+          <w:lang w:val="en-US"/>
+        </w:rPr>
+      </w:pPr>
+      <w:r>
+        <w:rPr>
+          <w:rFonts w:ascii="Courier" w:hAnsi="Courier"/>
+          <w:sz w:val="20"/>
+          <w:szCs w:val="20"/>
+          <w:lang w:val="en-US"/>
+        </w:rPr>
+        <w:tab/>
+      </w:r>
+      <w:r>
+        <w:rPr>
+          <w:rFonts w:ascii="Courier" w:hAnsi="Courier"/>
+          <w:sz w:val="20"/>
+          <w:szCs w:val="20"/>
+          <w:lang w:val="en-US"/>
+        </w:rPr>
+        <w:tab/>
+        <w:t>"</w:t>
+      </w:r>
+      <w:proofErr w:type="gramStart"/>
+      <w:r>
+        <w:rPr>
+          <w:rFonts w:ascii="Courier" w:hAnsi="Courier"/>
+          <w:sz w:val="20"/>
+          <w:szCs w:val="20"/>
+          <w:lang w:val="en-US"/>
+        </w:rPr>
+        <w:t>gpower2</w:t>
+      </w:r>
+      <w:proofErr w:type="gramEnd"/>
+      <w:r>
+        <w:rPr>
+          <w:rFonts w:ascii="Courier" w:hAnsi="Courier"/>
+          <w:sz w:val="20"/>
+          <w:szCs w:val="20"/>
+          <w:lang w:val="en-US"/>
+        </w:rPr>
+        <w:t>"=&gt;0,</w:t>
+      </w:r>
+    </w:p>
+    <w:p>
+      <w:pPr>
+        <w:spacing w:line="360" w:lineRule="auto"/>
+        <w:ind w:left="720"/>
+        <w:jc w:val="both"/>
+        <w:rPr>
+          <w:rFonts w:ascii="Courier" w:hAnsi="Courier"/>
+          <w:sz w:val="20"/>
+          <w:szCs w:val="20"/>
+          <w:lang w:val="en-US"/>
+        </w:rPr>
+      </w:pPr>
+      <w:r>
+        <w:rPr>
+          <w:rFonts w:ascii="Courier" w:hAnsi="Courier"/>
+          <w:sz w:val="20"/>
+          <w:szCs w:val="20"/>
+          <w:lang w:val="en-US"/>
+        </w:rPr>
+        <w:tab/>
+      </w:r>
+      <w:r>
+        <w:rPr>
+          <w:rFonts w:ascii="Courier" w:hAnsi="Courier"/>
+          <w:sz w:val="20"/>
+          <w:szCs w:val="20"/>
+          <w:lang w:val="en-US"/>
+        </w:rPr>
+        <w:tab/>
+        <w:t>"</w:t>
+      </w:r>
+      <w:proofErr w:type="gramStart"/>
+      <w:r>
+        <w:rPr>
+          <w:rFonts w:ascii="Courier" w:hAnsi="Courier"/>
+          <w:sz w:val="20"/>
+          <w:szCs w:val="20"/>
+          <w:lang w:val="en-US"/>
+        </w:rPr>
+        <w:t>gpower3</w:t>
+      </w:r>
+      <w:proofErr w:type="gramEnd"/>
+      <w:r>
+        <w:rPr>
+          <w:rFonts w:ascii="Courier" w:hAnsi="Courier"/>
+          <w:sz w:val="20"/>
+          <w:szCs w:val="20"/>
+          <w:lang w:val="en-US"/>
+        </w:rPr>
+        <w:t>"=&gt;0,</w:t>
+      </w:r>
+    </w:p>
+    <w:p>
+      <w:pPr>
+        <w:spacing w:line="360" w:lineRule="auto"/>
+        <w:ind w:left="720"/>
+        <w:jc w:val="both"/>
+        <w:rPr>
+          <w:rFonts w:ascii="Courier" w:hAnsi="Courier"/>
+          <w:sz w:val="20"/>
+          <w:szCs w:val="20"/>
+          <w:lang w:val="en-US"/>
+        </w:rPr>
+      </w:pPr>
+      <w:r>
+        <w:rPr>
+          <w:rFonts w:ascii="Courier" w:hAnsi="Courier"/>
+          <w:sz w:val="20"/>
+          <w:szCs w:val="20"/>
+          <w:lang w:val="en-US"/>
+        </w:rPr>
+        <w:tab/>
+      </w:r>
+      <w:r>
+        <w:rPr>
+          <w:rFonts w:ascii="Courier" w:hAnsi="Courier"/>
+          <w:sz w:val="20"/>
+          <w:szCs w:val="20"/>
+          <w:lang w:val="en-US"/>
+        </w:rPr>
+        <w:tab/>
+        <w:t>"</w:t>
+      </w:r>
+      <w:proofErr w:type="gramStart"/>
+      <w:r>
+        <w:rPr>
+          <w:rFonts w:ascii="Courier" w:hAnsi="Courier"/>
+          <w:sz w:val="20"/>
+          <w:szCs w:val="20"/>
+          <w:lang w:val="en-US"/>
+        </w:rPr>
+        <w:t>cpower1</w:t>
+      </w:r>
+      <w:proofErr w:type="gramEnd"/>
+      <w:r>
+        <w:rPr>
+          <w:rFonts w:ascii="Courier" w:hAnsi="Courier"/>
+          <w:sz w:val="20"/>
+          <w:szCs w:val="20"/>
+          <w:lang w:val="en-US"/>
+        </w:rPr>
+        <w:t>"=&gt;3000,</w:t>
+      </w:r>
+    </w:p>
+    <w:p>
+      <w:pPr>
+        <w:spacing w:line="360" w:lineRule="auto"/>
+        <w:ind w:left="720"/>
+        <w:jc w:val="both"/>
+        <w:rPr>
+          <w:rFonts w:ascii="Courier" w:hAnsi="Courier"/>
+          <w:sz w:val="20"/>
+          <w:szCs w:val="20"/>
+          <w:lang w:val="en-US"/>
+        </w:rPr>
+      </w:pPr>
+      <w:r>
+        <w:rPr>
+          <w:rFonts w:ascii="Courier" w:hAnsi="Courier"/>
+          <w:sz w:val="20"/>
+          <w:szCs w:val="20"/>
+          <w:lang w:val="en-US"/>
+        </w:rPr>
+        <w:tab/>
+      </w:r>
+      <w:r>
+        <w:rPr>
+          <w:rFonts w:ascii="Courier" w:hAnsi="Courier"/>
+          <w:sz w:val="20"/>
+          <w:szCs w:val="20"/>
+          <w:lang w:val="en-US"/>
+        </w:rPr>
+        <w:tab/>
+        <w:t>"</w:t>
+      </w:r>
+      <w:proofErr w:type="gramStart"/>
+      <w:r>
+        <w:rPr>
+          <w:rFonts w:ascii="Courier" w:hAnsi="Courier"/>
+          <w:sz w:val="20"/>
+          <w:szCs w:val="20"/>
+          <w:lang w:val="en-US"/>
+        </w:rPr>
+        <w:t>cpower2</w:t>
+      </w:r>
+      <w:proofErr w:type="gramEnd"/>
+      <w:r>
+        <w:rPr>
+          <w:rFonts w:ascii="Courier" w:hAnsi="Courier"/>
+          <w:sz w:val="20"/>
+          <w:szCs w:val="20"/>
+          <w:lang w:val="en-US"/>
+        </w:rPr>
+        <w:t>"=&gt;0,</w:t>
+      </w:r>
+    </w:p>
+    <w:p>
+      <w:pPr>
+        <w:spacing w:line="360" w:lineRule="auto"/>
+        <w:ind w:left="720"/>
+        <w:jc w:val="both"/>
+        <w:rPr>
+          <w:rFonts w:ascii="Courier" w:hAnsi="Courier"/>
+          <w:sz w:val="20"/>
+          <w:szCs w:val="20"/>
+          <w:lang w:val="en-US"/>
+        </w:rPr>
+      </w:pPr>
+      <w:r>
+        <w:rPr>
+          <w:rFonts w:ascii="Courier" w:hAnsi="Courier"/>
+          <w:sz w:val="20"/>
+          <w:szCs w:val="20"/>
+          <w:lang w:val="en-US"/>
+        </w:rPr>
+        <w:tab/>
+      </w:r>
+      <w:r>
+        <w:rPr>
+          <w:rFonts w:ascii="Courier" w:hAnsi="Courier"/>
+          <w:sz w:val="20"/>
+          <w:szCs w:val="20"/>
+          <w:lang w:val="en-US"/>
+        </w:rPr>
+        <w:tab/>
+        <w:t>"</w:t>
+      </w:r>
+      <w:proofErr w:type="gramStart"/>
+      <w:r>
+        <w:rPr>
+          <w:rFonts w:ascii="Courier" w:hAnsi="Courier"/>
+          <w:sz w:val="20"/>
+          <w:szCs w:val="20"/>
+          <w:lang w:val="en-US"/>
+        </w:rPr>
+        <w:t>cpower3</w:t>
+      </w:r>
+      <w:proofErr w:type="gramEnd"/>
+      <w:r>
+        <w:rPr>
+          <w:rFonts w:ascii="Courier" w:hAnsi="Courier"/>
+          <w:sz w:val="20"/>
+          <w:szCs w:val="20"/>
+          <w:lang w:val="en-US"/>
+        </w:rPr>
+        <w:t>"=&gt;0,</w:t>
+      </w:r>
+    </w:p>
+    <w:p>
+      <w:pPr>
+        <w:spacing w:line="360" w:lineRule="auto"/>
+        <w:ind w:left="720"/>
+        <w:jc w:val="both"/>
+        <w:rPr>
+          <w:rFonts w:ascii="Courier" w:hAnsi="Courier"/>
+          <w:sz w:val="20"/>
+          <w:szCs w:val="20"/>
+          <w:lang w:val="en-US"/>
+        </w:rPr>
+      </w:pPr>
+      <w:r>
+        <w:rPr>
+          <w:rFonts w:ascii="Courier" w:hAnsi="Courier"/>
+          <w:sz w:val="20"/>
+          <w:szCs w:val="20"/>
+          <w:lang w:val="en-US"/>
+        </w:rPr>
+        <w:tab/>
+      </w:r>
+      <w:r>
+        <w:rPr>
+          <w:rFonts w:ascii="Courier" w:hAnsi="Courier"/>
+          <w:sz w:val="20"/>
+          <w:szCs w:val="20"/>
+          <w:lang w:val="en-US"/>
+        </w:rPr>
+        <w:tab/>
+        <w:t>"</w:t>
+      </w:r>
+      <w:proofErr w:type="gramStart"/>
+      <w:r>
+        <w:rPr>
+          <w:rFonts w:ascii="Courier" w:hAnsi="Courier"/>
+          <w:sz w:val="20"/>
+          <w:szCs w:val="20"/>
+          <w:lang w:val="en-US"/>
+        </w:rPr>
+        <w:t>price</w:t>
+      </w:r>
+      <w:proofErr w:type="gramEnd"/>
+      <w:r>
+        <w:rPr>
+          <w:rFonts w:ascii="Courier" w:hAnsi="Courier"/>
+          <w:sz w:val="20"/>
+          <w:szCs w:val="20"/>
+          <w:lang w:val="en-US"/>
+        </w:rPr>
+        <w:t>"=&gt;"ESE-1price-small"</w:t>
+      </w:r>
+    </w:p>
+    <w:p>
+      <w:pPr>
+        <w:spacing w:line="360" w:lineRule="auto"/>
+        <w:ind w:left="720"/>
+        <w:jc w:val="both"/>
+        <w:rPr>
+          <w:rFonts w:ascii="Courier" w:hAnsi="Courier"/>
+          <w:sz w:val="20"/>
+          <w:szCs w:val="20"/>
+          <w:lang w:val="en-US"/>
+        </w:rPr>
+      </w:pPr>
+      <w:r>
+        <w:rPr>
+          <w:rFonts w:ascii="Courier" w:hAnsi="Courier"/>
+          <w:sz w:val="20"/>
+          <w:szCs w:val="20"/>
+          <w:lang w:val="en-US"/>
+        </w:rPr>
+        <w:tab/>
+        <w:t>),</w:t>
+      </w:r>
+    </w:p>
+    <w:p>
+      <w:pPr>
+        <w:spacing w:line="360" w:lineRule="auto"/>
+        <w:ind w:left="720"/>
+        <w:jc w:val="both"/>
+        <w:rPr>
+          <w:rFonts w:ascii="Courier" w:hAnsi="Courier"/>
+          <w:sz w:val="20"/>
+          <w:szCs w:val="20"/>
+          <w:lang w:val="en-US"/>
+        </w:rPr>
+      </w:pPr>
+      <w:r>
+        <w:rPr>
+          <w:rFonts w:ascii="Courier" w:hAnsi="Courier"/>
+          <w:sz w:val="20"/>
+          <w:szCs w:val="20"/>
+          <w:lang w:val="en-US"/>
+        </w:rPr>
+        <w:tab/>
+        <w:t xml:space="preserve">// </w:t>
+      </w:r>
+      <w:proofErr w:type="gramStart"/>
+      <w:r>
+        <w:rPr>
+          <w:rFonts w:ascii="Courier" w:hAnsi="Courier"/>
+          <w:sz w:val="20"/>
+          <w:szCs w:val="20"/>
+          <w:lang w:val="en-US"/>
+        </w:rPr>
+        <w:t>small</w:t>
+      </w:r>
+      <w:proofErr w:type="gramEnd"/>
+      <w:r>
+        <w:rPr>
+          <w:rFonts w:ascii="Courier" w:hAnsi="Courier"/>
+          <w:sz w:val="20"/>
+          <w:szCs w:val="20"/>
+          <w:lang w:val="en-US"/>
+        </w:rPr>
+        <w:t xml:space="preserve"> 3kW 1 phase connection with ITA 2-prices plan</w:t>
+      </w:r>
+    </w:p>
+    <w:p>
+      <w:pPr>
+        <w:spacing w:line="360" w:lineRule="auto"/>
+        <w:ind w:left="720"/>
+        <w:jc w:val="both"/>
+        <w:rPr>
+          <w:rFonts w:ascii="Courier" w:hAnsi="Courier"/>
+          <w:sz w:val="20"/>
+          <w:szCs w:val="20"/>
+          <w:lang w:val="en-US"/>
+        </w:rPr>
+      </w:pPr>
+      <w:r>
+        <w:rPr>
+          <w:rFonts w:ascii="Courier" w:hAnsi="Courier"/>
+          <w:sz w:val="20"/>
+          <w:szCs w:val="20"/>
+          <w:lang w:val="en-US"/>
+        </w:rPr>
+        <w:tab/>
+        <w:t>"ESE_3kW_1P_2prices" =&gt; array (</w:t>
+      </w:r>
+    </w:p>
+    <w:p>
+      <w:pPr>
+        <w:spacing w:line="360" w:lineRule="auto"/>
+        <w:ind w:left="720"/>
+        <w:jc w:val="both"/>
+        <w:rPr>
+          <w:rFonts w:ascii="Courier" w:hAnsi="Courier"/>
+          <w:sz w:val="20"/>
+          <w:szCs w:val="20"/>
+          <w:lang w:val="en-US"/>
+        </w:rPr>
+      </w:pPr>
+      <w:r>
+        <w:rPr>
+          <w:rFonts w:ascii="Courier" w:hAnsi="Courier"/>
+          <w:sz w:val="20"/>
+          <w:szCs w:val="20"/>
+          <w:lang w:val="en-US"/>
+        </w:rPr>
+        <w:tab/>
+      </w:r>
+      <w:r>
+        <w:rPr>
+          <w:rFonts w:ascii="Courier" w:hAnsi="Courier"/>
+          <w:sz w:val="20"/>
+          <w:szCs w:val="20"/>
+          <w:lang w:val="en-US"/>
+        </w:rPr>
+        <w:tab/>
+        <w:t>"</w:t>
+      </w:r>
+      <w:proofErr w:type="spellStart"/>
+      <w:proofErr w:type="gramStart"/>
+      <w:r>
+        <w:rPr>
+          <w:rFonts w:ascii="Courier" w:hAnsi="Courier"/>
+          <w:sz w:val="20"/>
+          <w:szCs w:val="20"/>
+          <w:lang w:val="en-US"/>
+        </w:rPr>
+        <w:t>config</w:t>
+      </w:r>
+      <w:proofErr w:type="spellEnd"/>
+      <w:proofErr w:type="gramEnd"/>
+      <w:r>
+        <w:rPr>
+          <w:rFonts w:ascii="Courier" w:hAnsi="Courier"/>
+          <w:sz w:val="20"/>
+          <w:szCs w:val="20"/>
+          <w:lang w:val="en-US"/>
+        </w:rPr>
+        <w:t xml:space="preserve">"=&gt;"3kW 1P ITA </w:t>
+      </w:r>
+      <w:proofErr w:type="spellStart"/>
+      <w:r>
+        <w:rPr>
+          <w:rFonts w:ascii="Courier" w:hAnsi="Courier"/>
+          <w:sz w:val="20"/>
+          <w:szCs w:val="20"/>
+          <w:lang w:val="en-US"/>
+        </w:rPr>
+        <w:t>Enel</w:t>
+      </w:r>
+      <w:proofErr w:type="spellEnd"/>
+      <w:r>
+        <w:rPr>
+          <w:rFonts w:ascii="Courier" w:hAnsi="Courier"/>
+          <w:sz w:val="20"/>
+          <w:szCs w:val="20"/>
+          <w:lang w:val="en-US"/>
+        </w:rPr>
+        <w:t xml:space="preserve"> </w:t>
+      </w:r>
+      <w:proofErr w:type="spellStart"/>
+      <w:r>
+        <w:rPr>
+          <w:rFonts w:ascii="Courier" w:hAnsi="Courier"/>
+          <w:sz w:val="20"/>
+          <w:szCs w:val="20"/>
+          <w:lang w:val="en-US"/>
+        </w:rPr>
+        <w:t>Servizi</w:t>
+      </w:r>
+      <w:proofErr w:type="spellEnd"/>
+      <w:r>
+        <w:rPr>
+          <w:rFonts w:ascii="Courier" w:hAnsi="Courier"/>
+          <w:sz w:val="20"/>
+          <w:szCs w:val="20"/>
+          <w:lang w:val="en-US"/>
+        </w:rPr>
+        <w:t xml:space="preserve"> </w:t>
+      </w:r>
+      <w:proofErr w:type="spellStart"/>
+      <w:r>
+        <w:rPr>
+          <w:rFonts w:ascii="Courier" w:hAnsi="Courier"/>
+          <w:sz w:val="20"/>
+          <w:szCs w:val="20"/>
+          <w:lang w:val="en-US"/>
+        </w:rPr>
+        <w:t>Elettrici</w:t>
+      </w:r>
+      <w:proofErr w:type="spellEnd"/>
+      <w:r>
+        <w:rPr>
+          <w:rFonts w:ascii="Courier" w:hAnsi="Courier"/>
+          <w:sz w:val="20"/>
+          <w:szCs w:val="20"/>
+          <w:lang w:val="en-US"/>
+        </w:rPr>
+        <w:t xml:space="preserve"> </w:t>
+      </w:r>
+      <w:proofErr w:type="spellStart"/>
+      <w:r>
+        <w:rPr>
+          <w:rFonts w:ascii="Courier" w:hAnsi="Courier"/>
+          <w:sz w:val="20"/>
+          <w:szCs w:val="20"/>
+          <w:lang w:val="en-US"/>
+        </w:rPr>
+        <w:t>tariffa</w:t>
+      </w:r>
+      <w:proofErr w:type="spellEnd"/>
+      <w:r>
+        <w:rPr>
+          <w:rFonts w:ascii="Courier" w:hAnsi="Courier"/>
+          <w:sz w:val="20"/>
+          <w:szCs w:val="20"/>
+          <w:lang w:val="en-US"/>
+        </w:rPr>
+        <w:t xml:space="preserve"> </w:t>
+      </w:r>
+      <w:proofErr w:type="spellStart"/>
+      <w:r>
+        <w:rPr>
+          <w:rFonts w:ascii="Courier" w:hAnsi="Courier"/>
+          <w:sz w:val="20"/>
+          <w:szCs w:val="20"/>
+          <w:lang w:val="en-US"/>
+        </w:rPr>
+        <w:t>bioraria</w:t>
+      </w:r>
+      <w:proofErr w:type="spellEnd"/>
+      <w:r>
+        <w:rPr>
+          <w:rFonts w:ascii="Courier" w:hAnsi="Courier"/>
+          <w:sz w:val="20"/>
+          <w:szCs w:val="20"/>
+          <w:lang w:val="en-US"/>
+        </w:rPr>
+        <w:t>",</w:t>
+      </w:r>
+    </w:p>
+    <w:p>
+      <w:pPr>
+        <w:spacing w:line="360" w:lineRule="auto"/>
+        <w:ind w:left="720"/>
+        <w:jc w:val="both"/>
+        <w:rPr>
+          <w:rFonts w:ascii="Courier" w:hAnsi="Courier"/>
+          <w:sz w:val="20"/>
+          <w:szCs w:val="20"/>
+          <w:lang w:val="en-US"/>
+        </w:rPr>
+      </w:pPr>
+      <w:r>
+        <w:rPr>
+          <w:rFonts w:ascii="Courier" w:hAnsi="Courier"/>
+          <w:sz w:val="20"/>
+          <w:szCs w:val="20"/>
+          <w:lang w:val="en-US"/>
+        </w:rPr>
+        <w:tab/>
+      </w:r>
+      <w:r>
+        <w:rPr>
+          <w:rFonts w:ascii="Courier" w:hAnsi="Courier"/>
+          <w:sz w:val="20"/>
+          <w:szCs w:val="20"/>
+          <w:lang w:val="en-US"/>
+        </w:rPr>
+        <w:tab/>
+        <w:t>"</w:t>
+      </w:r>
+      <w:proofErr w:type="gramStart"/>
+      <w:r>
+        <w:rPr>
+          <w:rFonts w:ascii="Courier" w:hAnsi="Courier"/>
+          <w:sz w:val="20"/>
+          <w:szCs w:val="20"/>
+          <w:lang w:val="en-US"/>
+        </w:rPr>
+        <w:t>gpower1</w:t>
+      </w:r>
+      <w:proofErr w:type="gramEnd"/>
+      <w:r>
+        <w:rPr>
+          <w:rFonts w:ascii="Courier" w:hAnsi="Courier"/>
+          <w:sz w:val="20"/>
+          <w:szCs w:val="20"/>
+          <w:lang w:val="en-US"/>
+        </w:rPr>
+        <w:t>"=&gt;3000,</w:t>
+      </w:r>
+    </w:p>
+    <w:p>
+      <w:pPr>
+        <w:spacing w:line="360" w:lineRule="auto"/>
+        <w:ind w:left="720"/>
+        <w:jc w:val="both"/>
+        <w:rPr>
+          <w:rFonts w:ascii="Courier" w:hAnsi="Courier"/>
+          <w:sz w:val="20"/>
+          <w:szCs w:val="20"/>
+          <w:lang w:val="en-US"/>
+        </w:rPr>
+      </w:pPr>
+      <w:r>
+        <w:rPr>
+          <w:rFonts w:ascii="Courier" w:hAnsi="Courier"/>
+          <w:sz w:val="20"/>
+          <w:szCs w:val="20"/>
+          <w:lang w:val="en-US"/>
+        </w:rPr>
+        <w:tab/>
+      </w:r>
+      <w:r>
+        <w:rPr>
+          <w:rFonts w:ascii="Courier" w:hAnsi="Courier"/>
+          <w:sz w:val="20"/>
+          <w:szCs w:val="20"/>
+          <w:lang w:val="en-US"/>
+        </w:rPr>
+        <w:tab/>
+        <w:t>"</w:t>
+      </w:r>
+      <w:proofErr w:type="gramStart"/>
+      <w:r>
+        <w:rPr>
+          <w:rFonts w:ascii="Courier" w:hAnsi="Courier"/>
+          <w:sz w:val="20"/>
+          <w:szCs w:val="20"/>
+          <w:lang w:val="en-US"/>
+        </w:rPr>
+        <w:t>gpower2</w:t>
+      </w:r>
+      <w:proofErr w:type="gramEnd"/>
+      <w:r>
+        <w:rPr>
+          <w:rFonts w:ascii="Courier" w:hAnsi="Courier"/>
+          <w:sz w:val="20"/>
+          <w:szCs w:val="20"/>
+          <w:lang w:val="en-US"/>
+        </w:rPr>
+        <w:t>"=&gt;0,</w:t>
+      </w:r>
+    </w:p>
+    <w:p>
+      <w:pPr>
+        <w:spacing w:line="360" w:lineRule="auto"/>
+        <w:ind w:left="720"/>
+        <w:jc w:val="both"/>
+        <w:rPr>
+          <w:rFonts w:ascii="Courier" w:hAnsi="Courier"/>
+          <w:sz w:val="20"/>
+          <w:szCs w:val="20"/>
+          <w:lang w:val="en-US"/>
+        </w:rPr>
+      </w:pPr>
+      <w:r>
+        <w:rPr>
+          <w:rFonts w:ascii="Courier" w:hAnsi="Courier"/>
+          <w:sz w:val="20"/>
+          <w:szCs w:val="20"/>
+          <w:lang w:val="en-US"/>
+        </w:rPr>
+        <w:tab/>
+      </w:r>
+      <w:r>
+        <w:rPr>
+          <w:rFonts w:ascii="Courier" w:hAnsi="Courier"/>
+          <w:sz w:val="20"/>
+          <w:szCs w:val="20"/>
+          <w:lang w:val="en-US"/>
+        </w:rPr>
+        <w:tab/>
+        <w:t>"</w:t>
+      </w:r>
+      <w:proofErr w:type="gramStart"/>
+      <w:r>
+        <w:rPr>
+          <w:rFonts w:ascii="Courier" w:hAnsi="Courier"/>
+          <w:sz w:val="20"/>
+          <w:szCs w:val="20"/>
+          <w:lang w:val="en-US"/>
+        </w:rPr>
+        <w:t>gpower3</w:t>
+      </w:r>
+      <w:proofErr w:type="gramEnd"/>
+      <w:r>
+        <w:rPr>
+          <w:rFonts w:ascii="Courier" w:hAnsi="Courier"/>
+          <w:sz w:val="20"/>
+          <w:szCs w:val="20"/>
+          <w:lang w:val="en-US"/>
+        </w:rPr>
+        <w:t>"=&gt;0,</w:t>
+      </w:r>
+    </w:p>
+    <w:p>
+      <w:pPr>
+        <w:spacing w:line="360" w:lineRule="auto"/>
+        <w:ind w:left="720"/>
+        <w:jc w:val="both"/>
+        <w:rPr>
+          <w:rFonts w:ascii="Courier" w:hAnsi="Courier"/>
+          <w:sz w:val="20"/>
+          <w:szCs w:val="20"/>
+          <w:lang w:val="en-US"/>
+        </w:rPr>
+      </w:pPr>
+      <w:r>
+        <w:rPr>
+          <w:rFonts w:ascii="Courier" w:hAnsi="Courier"/>
+          <w:sz w:val="20"/>
+          <w:szCs w:val="20"/>
+          <w:lang w:val="en-US"/>
+        </w:rPr>
+        <w:tab/>
+      </w:r>
+      <w:r>
+        <w:rPr>
+          <w:rFonts w:ascii="Courier" w:hAnsi="Courier"/>
+          <w:sz w:val="20"/>
+          <w:szCs w:val="20"/>
+          <w:lang w:val="en-US"/>
+        </w:rPr>
+        <w:tab/>
+        <w:t>"</w:t>
+      </w:r>
+      <w:proofErr w:type="gramStart"/>
+      <w:r>
+        <w:rPr>
+          <w:rFonts w:ascii="Courier" w:hAnsi="Courier"/>
+          <w:sz w:val="20"/>
+          <w:szCs w:val="20"/>
+          <w:lang w:val="en-US"/>
+        </w:rPr>
+        <w:t>cpower1</w:t>
+      </w:r>
+      <w:proofErr w:type="gramEnd"/>
+      <w:r>
+        <w:rPr>
+          <w:rFonts w:ascii="Courier" w:hAnsi="Courier"/>
+          <w:sz w:val="20"/>
+          <w:szCs w:val="20"/>
+          <w:lang w:val="en-US"/>
+        </w:rPr>
+        <w:t>"=&gt;3000,</w:t>
+      </w:r>
+    </w:p>
+    <w:p>
+      <w:pPr>
+        <w:spacing w:line="360" w:lineRule="auto"/>
+        <w:ind w:left="720"/>
+        <w:jc w:val="both"/>
+        <w:rPr>
+          <w:rFonts w:ascii="Courier" w:hAnsi="Courier"/>
+          <w:sz w:val="20"/>
+          <w:szCs w:val="20"/>
+          <w:lang w:val="en-US"/>
+        </w:rPr>
+      </w:pPr>
+      <w:r>
+        <w:rPr>
+          <w:rFonts w:ascii="Courier" w:hAnsi="Courier"/>
+          <w:sz w:val="20"/>
+          <w:szCs w:val="20"/>
+          <w:lang w:val="en-US"/>
+        </w:rPr>
+        <w:tab/>
+      </w:r>
+      <w:r>
+        <w:rPr>
+          <w:rFonts w:ascii="Courier" w:hAnsi="Courier"/>
+          <w:sz w:val="20"/>
+          <w:szCs w:val="20"/>
+          <w:lang w:val="en-US"/>
+        </w:rPr>
+        <w:tab/>
+        <w:t>"</w:t>
+      </w:r>
+      <w:proofErr w:type="gramStart"/>
+      <w:r>
+        <w:rPr>
+          <w:rFonts w:ascii="Courier" w:hAnsi="Courier"/>
+          <w:sz w:val="20"/>
+          <w:szCs w:val="20"/>
+          <w:lang w:val="en-US"/>
+        </w:rPr>
+        <w:t>cpower2</w:t>
+      </w:r>
+      <w:proofErr w:type="gramEnd"/>
+      <w:r>
+        <w:rPr>
+          <w:rFonts w:ascii="Courier" w:hAnsi="Courier"/>
+          <w:sz w:val="20"/>
+          <w:szCs w:val="20"/>
+          <w:lang w:val="en-US"/>
+        </w:rPr>
+        <w:t>"=&gt;0,</w:t>
+      </w:r>
+    </w:p>
+    <w:p>
+      <w:pPr>
+        <w:spacing w:line="360" w:lineRule="auto"/>
+        <w:ind w:left="720"/>
+        <w:jc w:val="both"/>
+        <w:rPr>
+          <w:rFonts w:ascii="Courier" w:hAnsi="Courier"/>
+          <w:sz w:val="20"/>
+          <w:szCs w:val="20"/>
+          <w:lang w:val="en-US"/>
+        </w:rPr>
+      </w:pPr>
+      <w:r>
+        <w:rPr>
+          <w:rFonts w:ascii="Courier" w:hAnsi="Courier"/>
+          <w:sz w:val="20"/>
+          <w:szCs w:val="20"/>
+          <w:lang w:val="en-US"/>
+        </w:rPr>
+        <w:tab/>
+      </w:r>
+      <w:r>
+        <w:rPr>
+          <w:rFonts w:ascii="Courier" w:hAnsi="Courier"/>
+          <w:sz w:val="20"/>
+          <w:szCs w:val="20"/>
+          <w:lang w:val="en-US"/>
+        </w:rPr>
+        <w:tab/>
+        <w:t>"</w:t>
+      </w:r>
+      <w:proofErr w:type="gramStart"/>
+      <w:r>
+        <w:rPr>
+          <w:rFonts w:ascii="Courier" w:hAnsi="Courier"/>
+          <w:sz w:val="20"/>
+          <w:szCs w:val="20"/>
+          <w:lang w:val="en-US"/>
+        </w:rPr>
+        <w:t>cpower3</w:t>
+      </w:r>
+      <w:proofErr w:type="gramEnd"/>
+      <w:r>
+        <w:rPr>
+          <w:rFonts w:ascii="Courier" w:hAnsi="Courier"/>
+          <w:sz w:val="20"/>
+          <w:szCs w:val="20"/>
+          <w:lang w:val="en-US"/>
+        </w:rPr>
+        <w:t>"=&gt;0,</w:t>
+      </w:r>
+    </w:p>
+    <w:p>
+      <w:pPr>
+        <w:spacing w:line="360" w:lineRule="auto"/>
+        <w:ind w:left="720"/>
+        <w:jc w:val="both"/>
+        <w:rPr>
+          <w:rFonts w:ascii="Courier" w:hAnsi="Courier"/>
+          <w:sz w:val="20"/>
+          <w:szCs w:val="20"/>
+          <w:lang w:val="en-US"/>
+        </w:rPr>
+      </w:pPr>
+      <w:r>
+        <w:rPr>
+          <w:rFonts w:ascii="Courier" w:hAnsi="Courier"/>
+          <w:sz w:val="20"/>
+          <w:szCs w:val="20"/>
+          <w:lang w:val="en-US"/>
+        </w:rPr>
+        <w:tab/>
+      </w:r>
+      <w:r>
+        <w:rPr>
+          <w:rFonts w:ascii="Courier" w:hAnsi="Courier"/>
+          <w:sz w:val="20"/>
+          <w:szCs w:val="20"/>
+          <w:lang w:val="en-US"/>
+        </w:rPr>
+        <w:tab/>
+        <w:t>"</w:t>
+      </w:r>
+      <w:proofErr w:type="gramStart"/>
+      <w:r>
+        <w:rPr>
+          <w:rFonts w:ascii="Courier" w:hAnsi="Courier"/>
+          <w:sz w:val="20"/>
+          <w:szCs w:val="20"/>
+          <w:lang w:val="en-US"/>
+        </w:rPr>
+        <w:t>price</w:t>
+      </w:r>
+      <w:proofErr w:type="gramEnd"/>
+      <w:r>
+        <w:rPr>
+          <w:rFonts w:ascii="Courier" w:hAnsi="Courier"/>
+          <w:sz w:val="20"/>
+          <w:szCs w:val="20"/>
+          <w:lang w:val="en-US"/>
+        </w:rPr>
+        <w:t>"=&gt;"ESE-2prices-small"</w:t>
+      </w:r>
+    </w:p>
+    <w:p>
+      <w:pPr>
+        <w:spacing w:line="360" w:lineRule="auto"/>
+        <w:ind w:left="720"/>
+        <w:jc w:val="both"/>
+        <w:rPr>
+          <w:rFonts w:ascii="Courier" w:hAnsi="Courier"/>
+          <w:sz w:val="20"/>
+          <w:szCs w:val="20"/>
+          <w:lang w:val="en-US"/>
+        </w:rPr>
+      </w:pPr>
+      <w:r>
+        <w:rPr>
+          <w:rFonts w:ascii="Courier" w:hAnsi="Courier"/>
+          <w:sz w:val="20"/>
+          <w:szCs w:val="20"/>
+          <w:lang w:val="en-US"/>
+        </w:rPr>
+        <w:tab/>
+        <w:t>),</w:t>
+      </w:r>
+    </w:p>
+    <w:p>
+      <w:pPr>
+        <w:spacing w:line="360" w:lineRule="auto"/>
+        <w:ind w:left="720"/>
+        <w:jc w:val="both"/>
+        <w:rPr>
+          <w:rFonts w:ascii="Courier" w:hAnsi="Courier"/>
+          <w:sz w:val="20"/>
+          <w:szCs w:val="20"/>
+          <w:lang w:val="en-US"/>
+        </w:rPr>
+      </w:pPr>
+      <w:r>
+        <w:rPr>
+          <w:rFonts w:ascii="Courier" w:hAnsi="Courier"/>
+          <w:sz w:val="20"/>
+          <w:szCs w:val="20"/>
+          <w:lang w:val="en-US"/>
+        </w:rPr>
+        <w:t>/</w:t>
+      </w:r>
+      <w:proofErr w:type="gramStart"/>
+      <w:r>
+        <w:rPr>
+          <w:rFonts w:ascii="Courier" w:hAnsi="Courier"/>
+          <w:sz w:val="20"/>
+          <w:szCs w:val="20"/>
+          <w:lang w:val="en-US"/>
+        </w:rPr>
+        <w:t>/ ……….other</w:t>
+      </w:r>
+      <w:proofErr w:type="gramEnd"/>
+      <w:r>
+        <w:rPr>
+          <w:rFonts w:ascii="Courier" w:hAnsi="Courier"/>
+          <w:sz w:val="20"/>
+          <w:szCs w:val="20"/>
+          <w:lang w:val="en-US"/>
+        </w:rPr>
+        <w:t xml:space="preserve"> configuration here</w:t>
+      </w:r>
+    </w:p>
+    <w:p>
+      <w:pPr>
+        <w:spacing w:line="360" w:lineRule="auto"/>
+        <w:ind w:left="720"/>
+        <w:jc w:val="both"/>
+        <w:rPr>
+          <w:rFonts w:ascii="Courier" w:hAnsi="Courier"/>
+          <w:sz w:val="20"/>
+          <w:szCs w:val="20"/>
+          <w:lang w:val="en-US"/>
+        </w:rPr>
+      </w:pPr>
+      <w:r>
+        <w:rPr>
+          <w:rFonts w:ascii="Courier" w:hAnsi="Courier"/>
+          <w:sz w:val="20"/>
+          <w:szCs w:val="20"/>
+          <w:lang w:val="en-US"/>
+        </w:rPr>
+        <w:t>)</w:t>
+      </w:r>
+    </w:p>
+    <w:p>
+      <w:pPr>
+        <w:spacing w:line="360" w:lineRule="auto"/>
+        <w:jc w:val="both"/>
+        <w:rPr>
+          <w:lang w:val="en-US"/>
+        </w:rPr>
+      </w:pPr>
+    </w:p>
+    <w:p>
+      <w:pPr>
+        <w:spacing w:line="360" w:lineRule="auto"/>
+        <w:jc w:val="both"/>
+        <w:rPr>
+          <w:lang w:val="en-US"/>
+        </w:rPr>
+      </w:pPr>
+      <w:proofErr w:type="gramStart"/>
+      <w:r>
+        <w:rPr>
+          <w:lang w:val="en-US"/>
+        </w:rPr>
+        <w:t>and</w:t>
+      </w:r>
+      <w:proofErr w:type="gramEnd"/>
+      <w:r>
+        <w:rPr>
+          <w:lang w:val="en-US"/>
+        </w:rPr>
+        <w:t xml:space="preserve"> set the status variable </w:t>
+      </w:r>
+      <w:proofErr w:type="spellStart"/>
+      <w:r>
+        <w:rPr>
+          <w:b/>
+          <w:i/>
+          <w:lang w:val="en-US"/>
+        </w:rPr>
+        <w:t>configID</w:t>
+      </w:r>
+      <w:proofErr w:type="spellEnd"/>
+      <w:r>
+        <w:rPr>
+          <w:lang w:val="en-US"/>
+        </w:rPr>
+        <w:t xml:space="preserve"> to the ID of your desired default configuration, e.g. </w:t>
+      </w:r>
+    </w:p>
+    <w:p>
+      <w:pPr>
+        <w:spacing w:line="360" w:lineRule="auto"/>
+        <w:ind w:left="720"/>
+        <w:jc w:val="both"/>
+        <w:rPr>
+          <w:rFonts w:ascii="Courier" w:hAnsi="Courier"/>
+          <w:sz w:val="20"/>
+          <w:szCs w:val="20"/>
+          <w:lang w:val="en-US"/>
+        </w:rPr>
+      </w:pPr>
+      <w:r>
+        <w:rPr>
+          <w:rFonts w:ascii="Courier" w:hAnsi="Courier"/>
+          <w:sz w:val="20"/>
+          <w:szCs w:val="20"/>
+          <w:lang w:val="en-US"/>
+        </w:rPr>
+        <w:t>$</w:t>
+      </w:r>
+      <w:proofErr w:type="spellStart"/>
+      <w:proofErr w:type="gramStart"/>
+      <w:r>
+        <w:rPr>
+          <w:rFonts w:ascii="Courier" w:hAnsi="Courier"/>
+          <w:sz w:val="20"/>
+          <w:szCs w:val="20"/>
+          <w:lang w:val="en-US"/>
+        </w:rPr>
+        <w:t>eis</w:t>
+      </w:r>
+      <w:proofErr w:type="gramEnd"/>
+      <w:r>
+        <w:rPr>
+          <w:rFonts w:ascii="Courier" w:hAnsi="Courier"/>
+          <w:sz w:val="20"/>
+          <w:szCs w:val="20"/>
+          <w:lang w:val="en-US"/>
+        </w:rPr>
+        <w:t>_dev_conf</w:t>
+      </w:r>
+      <w:proofErr w:type="spellEnd"/>
+      <w:r>
+        <w:rPr>
+          <w:rFonts w:ascii="Courier" w:hAnsi="Courier"/>
+          <w:sz w:val="20"/>
+          <w:szCs w:val="20"/>
+          <w:lang w:val="en-US"/>
+        </w:rPr>
+        <w:t>["status"]=array(</w:t>
+      </w:r>
+    </w:p>
+    <w:p>
+      <w:pPr>
+        <w:spacing w:line="360" w:lineRule="auto"/>
+        <w:ind w:left="720"/>
+        <w:jc w:val="both"/>
+        <w:rPr>
+          <w:rFonts w:ascii="Courier" w:hAnsi="Courier"/>
+          <w:sz w:val="20"/>
+          <w:szCs w:val="20"/>
+          <w:lang w:val="en-US"/>
+        </w:rPr>
+      </w:pPr>
+      <w:r>
+        <w:rPr>
+          <w:rFonts w:ascii="Courier" w:hAnsi="Courier"/>
+          <w:sz w:val="20"/>
+          <w:szCs w:val="20"/>
+          <w:lang w:val="en-US"/>
+        </w:rPr>
+        <w:tab/>
+        <w:t xml:space="preserve">// </w:t>
+      </w:r>
+      <w:proofErr w:type="gramStart"/>
+      <w:r>
+        <w:rPr>
+          <w:rFonts w:ascii="Courier" w:hAnsi="Courier"/>
+          <w:sz w:val="20"/>
+          <w:szCs w:val="20"/>
+          <w:lang w:val="en-US"/>
+        </w:rPr>
+        <w:t>set</w:t>
+      </w:r>
+      <w:proofErr w:type="gramEnd"/>
+      <w:r>
+        <w:rPr>
+          <w:rFonts w:ascii="Courier" w:hAnsi="Courier"/>
+          <w:sz w:val="20"/>
+          <w:szCs w:val="20"/>
+          <w:lang w:val="en-US"/>
+        </w:rPr>
+        <w:t xml:space="preserve"> default configuration</w:t>
+      </w:r>
+    </w:p>
+    <w:p>
+      <w:pPr>
+        <w:spacing w:line="360" w:lineRule="auto"/>
+        <w:ind w:left="720"/>
+        <w:jc w:val="both"/>
+        <w:rPr>
+          <w:rFonts w:ascii="Courier" w:hAnsi="Courier"/>
+          <w:sz w:val="20"/>
+          <w:szCs w:val="20"/>
+          <w:lang w:val="en-US"/>
+        </w:rPr>
+      </w:pPr>
+      <w:r>
+        <w:rPr>
+          <w:rFonts w:ascii="Courier" w:hAnsi="Courier"/>
+          <w:sz w:val="20"/>
+          <w:szCs w:val="20"/>
+          <w:lang w:val="en-US"/>
+        </w:rPr>
+        <w:tab/>
+        <w:t>"</w:t>
+      </w:r>
+      <w:proofErr w:type="spellStart"/>
+      <w:proofErr w:type="gramStart"/>
+      <w:r>
+        <w:rPr>
+          <w:rFonts w:ascii="Courier" w:hAnsi="Courier"/>
+          <w:sz w:val="20"/>
+          <w:szCs w:val="20"/>
+          <w:lang w:val="en-US"/>
+        </w:rPr>
+        <w:t>configID</w:t>
+      </w:r>
+      <w:proofErr w:type="spellEnd"/>
+      <w:proofErr w:type="gramEnd"/>
+      <w:r>
+        <w:rPr>
+          <w:rFonts w:ascii="Courier" w:hAnsi="Courier"/>
+          <w:sz w:val="20"/>
+          <w:szCs w:val="20"/>
+          <w:lang w:val="en-US"/>
+        </w:rPr>
+        <w:t>" =&gt; "ESE_3kW_1P_1price",</w:t>
+      </w:r>
+    </w:p>
+    <w:p>
+      <w:pPr>
+        <w:spacing w:line="360" w:lineRule="auto"/>
+        <w:jc w:val="both"/>
+        <w:rPr>
+          <w:lang w:val="en-US"/>
+        </w:rPr>
+      </w:pPr>
+    </w:p>
+    <w:p>
+      <w:pPr>
         <w:spacing w:line="360" w:lineRule="auto"/>
         <w:jc w:val="both"/>
         <w:rPr>
@@ -7197,16 +9430,7 @@
           <w:i/>
           <w:lang w:val="en-US"/>
         </w:rPr>
-        <w:t>For the loads and generators the “blackout” Boolean input parameter power off the devices when set to true and power on them when reset to false.</w:t>
-      </w:r>
-      <w:bookmarkStart w:id="0" w:name="_GoBack"/>
-      <w:bookmarkEnd w:id="0"/>
-      <w:r>
-        <w:rPr>
-          <w:i/>
-          <w:lang w:val="en-US"/>
-        </w:rPr>
-        <w:t xml:space="preserve"> </w:t>
+        <w:t xml:space="preserve">For the loads and generators the “blackout” Boolean input parameter power off the devices when set to true and power on them when reset to false. </w:t>
       </w:r>
       <w:r>
         <w:rPr>
@@ -10634,14 +12858,6 @@
           <w:i/>
           <w:lang w:val="en-US"/>
         </w:rPr>
-        <w:t>(</w:t>
-      </w:r>
-      <w:r>
-        <w:rPr>
-          <w:b/>
-          <w:i/>
-          <w:lang w:val="en-US"/>
-        </w:rPr>
         <w:t>$</w:t>
       </w:r>
       <w:proofErr w:type="spellStart"/>
@@ -10725,7 +12941,7 @@
           <w:i/>
           <w:lang w:val="en-US"/>
         </w:rPr>
-        <w:t>((</w:t>
+        <w:t>(</w:t>
       </w:r>
       <w:r>
         <w:rPr>
@@ -13249,6 +15465,51 @@
           <w:lang w:val="en-US"/>
         </w:rPr>
       </w:pPr>
+    </w:p>
+    <w:p>
+      <w:pPr>
+        <w:spacing w:line="360" w:lineRule="auto"/>
+        <w:jc w:val="both"/>
+        <w:rPr>
+          <w:lang w:val="en-US"/>
+        </w:rPr>
+      </w:pPr>
+      <w:r>
+        <w:rPr>
+          <w:lang w:val="en-US"/>
+        </w:rPr>
+        <w:t xml:space="preserve">Many different ready-to-use graphic widgets are available in the </w:t>
+      </w:r>
+      <w:proofErr w:type="spellStart"/>
+      <w:r>
+        <w:rPr>
+          <w:b/>
+          <w:i/>
+          <w:lang w:val="en-US"/>
+        </w:rPr>
+        <w:t>eis_interface_lib.php</w:t>
+      </w:r>
+      <w:proofErr w:type="spellEnd"/>
+      <w:r>
+        <w:rPr>
+          <w:lang w:val="en-US"/>
+        </w:rPr>
+        <w:t xml:space="preserve"> library inside the </w:t>
+      </w:r>
+      <w:r>
+        <w:rPr>
+          <w:b/>
+          <w:i/>
+          <w:lang w:val="en-US"/>
+        </w:rPr>
+        <w:t>system</w:t>
+      </w:r>
+      <w:r>
+        <w:rPr>
+          <w:lang w:val="en-US"/>
+        </w:rPr>
+        <w:t xml:space="preserve"> directory. See comments for explanation.</w:t>
+      </w:r>
     </w:p>
     <w:p>
       <w:pPr>
@@ -15370,7 +17631,7 @@
 </file>
 
 <file path=customXml/itemProps1.xml><?xml version="1.0" encoding="utf-8"?>
-<ds:datastoreItem xmlns:ds="http://schemas.openxmlformats.org/officeDocument/2006/customXml" ds:itemID="{D1967AEE-9FDD-5245-81EB-48EF8AA5D688}">
+<ds:datastoreItem xmlns:ds="http://schemas.openxmlformats.org/officeDocument/2006/customXml" ds:itemID="{4C4472B3-577A-274B-BA40-F918CCD1F533}">
   <ds:schemaRefs>
     <ds:schemaRef ds:uri="http://schemas.openxmlformats.org/officeDocument/2006/bibliography"/>
   </ds:schemaRefs>

</xml_diff>